<commit_message>
modified test cases doc
</commit_message>
<xml_diff>
--- a/doc/Test Cases.docx
+++ b/doc/Test Cases.docx
@@ -75,6 +75,7 @@
         <w:tc>
           <w:tcPr>
             <w:tcW w:w="2679" w:type="dxa"/>
+            <w:hideMark/>
           </w:tcPr>
           <w:p>
             <w:pPr>
@@ -99,6 +100,7 @@
         <w:tc>
           <w:tcPr>
             <w:tcW w:w="5190" w:type="dxa"/>
+            <w:hideMark/>
           </w:tcPr>
           <w:p>
             <w:pPr>
@@ -123,6 +125,7 @@
         <w:tc>
           <w:tcPr>
             <w:tcW w:w="5190" w:type="dxa"/>
+            <w:hideMark/>
           </w:tcPr>
           <w:p>
             <w:pPr>
@@ -153,6 +156,10 @@
           <w:tcPr>
             <w:cnfStyle w:val="001000000000" w:firstRow="0" w:lastRow="0" w:firstColumn="1" w:lastColumn="0" w:oddVBand="0" w:evenVBand="0" w:oddHBand="0" w:evenHBand="0" w:firstRowFirstColumn="0" w:firstRowLastColumn="0" w:lastRowFirstColumn="0" w:lastRowLastColumn="0"/>
             <w:tcW w:w="1115" w:type="dxa"/>
+            <w:tcBorders>
+              <w:bottom w:val="nil"/>
+            </w:tcBorders>
+            <w:hideMark/>
           </w:tcPr>
           <w:p>
             <w:pPr>
@@ -176,6 +183,7 @@
         <w:tc>
           <w:tcPr>
             <w:tcW w:w="2679" w:type="dxa"/>
+            <w:hideMark/>
           </w:tcPr>
           <w:p>
             <w:pPr>
@@ -190,20 +198,14 @@
                 <w:sz w:val="24"/>
                 <w:szCs w:val="24"/>
               </w:rPr>
-              <w:t>Send</w:t>
-            </w:r>
-            <w:r>
-              <w:rPr>
-                <w:sz w:val="24"/>
-                <w:szCs w:val="24"/>
-              </w:rPr>
-              <w:t xml:space="preserve"> Packet</w:t>
+              <w:t>Send Packet</w:t>
             </w:r>
           </w:p>
         </w:tc>
         <w:tc>
           <w:tcPr>
             <w:tcW w:w="5190" w:type="dxa"/>
+            <w:hideMark/>
           </w:tcPr>
           <w:p>
             <w:pPr>
@@ -242,6 +244,11 @@
           <w:tcPr>
             <w:cnfStyle w:val="001000000000" w:firstRow="0" w:lastRow="0" w:firstColumn="1" w:lastColumn="0" w:oddVBand="0" w:evenVBand="0" w:oddHBand="0" w:evenHBand="0" w:firstRowFirstColumn="0" w:firstRowLastColumn="0" w:lastRowFirstColumn="0" w:lastRowLastColumn="0"/>
             <w:tcW w:w="1115" w:type="dxa"/>
+            <w:tcBorders>
+              <w:top w:val="single" w:sz="6" w:space="0" w:color="FFFFFF" w:themeColor="background1"/>
+              <w:bottom w:val="nil"/>
+            </w:tcBorders>
+            <w:hideMark/>
           </w:tcPr>
           <w:p>
             <w:pPr>
@@ -258,21 +265,20 @@
                 <w:sz w:val="24"/>
                 <w:szCs w:val="24"/>
               </w:rPr>
-              <w:t>#TC</w:t>
-            </w:r>
-            <w:r>
-              <w:rPr>
-                <w:b w:val="0"/>
-                <w:sz w:val="24"/>
-                <w:szCs w:val="24"/>
-              </w:rPr>
-              <w:t>2</w:t>
+              <w:t>#TC2</w:t>
             </w:r>
           </w:p>
         </w:tc>
         <w:tc>
           <w:tcPr>
             <w:tcW w:w="2679" w:type="dxa"/>
+            <w:tcBorders>
+              <w:top w:val="single" w:sz="6" w:space="0" w:color="FFFFFF" w:themeColor="background1"/>
+              <w:left w:val="single" w:sz="6" w:space="0" w:color="FFFFFF" w:themeColor="background1"/>
+              <w:bottom w:val="single" w:sz="6" w:space="0" w:color="FFFFFF" w:themeColor="background1"/>
+              <w:right w:val="single" w:sz="6" w:space="0" w:color="FFFFFF" w:themeColor="background1"/>
+            </w:tcBorders>
+            <w:hideMark/>
           </w:tcPr>
           <w:p>
             <w:pPr>
@@ -294,6 +300,13 @@
         <w:tc>
           <w:tcPr>
             <w:tcW w:w="5190" w:type="dxa"/>
+            <w:tcBorders>
+              <w:top w:val="single" w:sz="6" w:space="0" w:color="FFFFFF" w:themeColor="background1"/>
+              <w:left w:val="single" w:sz="6" w:space="0" w:color="FFFFFF" w:themeColor="background1"/>
+              <w:bottom w:val="single" w:sz="6" w:space="0" w:color="FFFFFF" w:themeColor="background1"/>
+              <w:right w:val="single" w:sz="6" w:space="0" w:color="FFFFFF" w:themeColor="background1"/>
+            </w:tcBorders>
+            <w:hideMark/>
           </w:tcPr>
           <w:p>
             <w:pPr>
@@ -315,6 +328,12 @@
         <w:tc>
           <w:tcPr>
             <w:tcW w:w="5190" w:type="dxa"/>
+            <w:tcBorders>
+              <w:top w:val="single" w:sz="6" w:space="0" w:color="FFFFFF" w:themeColor="background1"/>
+              <w:left w:val="single" w:sz="6" w:space="0" w:color="FFFFFF" w:themeColor="background1"/>
+              <w:bottom w:val="single" w:sz="6" w:space="0" w:color="FFFFFF" w:themeColor="background1"/>
+              <w:right w:val="single" w:sz="8" w:space="0" w:color="FFFFFF" w:themeColor="background1"/>
+            </w:tcBorders>
           </w:tcPr>
           <w:p>
             <w:pPr>
@@ -335,6 +354,10 @@
           <w:tcPr>
             <w:cnfStyle w:val="001000000000" w:firstRow="0" w:lastRow="0" w:firstColumn="1" w:lastColumn="0" w:oddVBand="0" w:evenVBand="0" w:oddHBand="0" w:evenHBand="0" w:firstRowFirstColumn="0" w:firstRowLastColumn="0" w:lastRowFirstColumn="0" w:lastRowLastColumn="0"/>
             <w:tcW w:w="1115" w:type="dxa"/>
+            <w:tcBorders>
+              <w:bottom w:val="nil"/>
+            </w:tcBorders>
+            <w:hideMark/>
           </w:tcPr>
           <w:p>
             <w:pPr>
@@ -351,21 +374,14 @@
                 <w:sz w:val="24"/>
                 <w:szCs w:val="24"/>
               </w:rPr>
-              <w:t>#TC</w:t>
-            </w:r>
-            <w:r>
-              <w:rPr>
-                <w:b w:val="0"/>
-                <w:sz w:val="24"/>
-                <w:szCs w:val="24"/>
-              </w:rPr>
-              <w:t>3</w:t>
+              <w:t>#TC3</w:t>
             </w:r>
           </w:p>
         </w:tc>
         <w:tc>
           <w:tcPr>
             <w:tcW w:w="2679" w:type="dxa"/>
+            <w:hideMark/>
           </w:tcPr>
           <w:p>
             <w:pPr>
@@ -387,6 +403,7 @@
         <w:tc>
           <w:tcPr>
             <w:tcW w:w="5190" w:type="dxa"/>
+            <w:hideMark/>
           </w:tcPr>
           <w:p>
             <w:pPr>
@@ -425,6 +442,11 @@
           <w:tcPr>
             <w:cnfStyle w:val="001000000000" w:firstRow="0" w:lastRow="0" w:firstColumn="1" w:lastColumn="0" w:oddVBand="0" w:evenVBand="0" w:oddHBand="0" w:evenHBand="0" w:firstRowFirstColumn="0" w:firstRowLastColumn="0" w:lastRowFirstColumn="0" w:lastRowLastColumn="0"/>
             <w:tcW w:w="1115" w:type="dxa"/>
+            <w:tcBorders>
+              <w:top w:val="single" w:sz="6" w:space="0" w:color="FFFFFF" w:themeColor="background1"/>
+              <w:bottom w:val="nil"/>
+            </w:tcBorders>
+            <w:hideMark/>
           </w:tcPr>
           <w:p>
             <w:pPr>
@@ -441,21 +463,20 @@
                 <w:sz w:val="24"/>
                 <w:szCs w:val="24"/>
               </w:rPr>
-              <w:t>#TC</w:t>
-            </w:r>
-            <w:r>
-              <w:rPr>
-                <w:b w:val="0"/>
-                <w:sz w:val="24"/>
-                <w:szCs w:val="24"/>
-              </w:rPr>
-              <w:t>4</w:t>
+              <w:t>#TC4</w:t>
             </w:r>
           </w:p>
         </w:tc>
         <w:tc>
           <w:tcPr>
             <w:tcW w:w="2679" w:type="dxa"/>
+            <w:tcBorders>
+              <w:top w:val="single" w:sz="6" w:space="0" w:color="FFFFFF" w:themeColor="background1"/>
+              <w:left w:val="single" w:sz="6" w:space="0" w:color="FFFFFF" w:themeColor="background1"/>
+              <w:bottom w:val="single" w:sz="6" w:space="0" w:color="FFFFFF" w:themeColor="background1"/>
+              <w:right w:val="single" w:sz="6" w:space="0" w:color="FFFFFF" w:themeColor="background1"/>
+            </w:tcBorders>
+            <w:hideMark/>
           </w:tcPr>
           <w:p>
             <w:pPr>
@@ -470,20 +491,19 @@
                 <w:sz w:val="24"/>
                 <w:szCs w:val="24"/>
               </w:rPr>
-              <w:t>Route</w:t>
-            </w:r>
-            <w:r>
-              <w:rPr>
-                <w:sz w:val="24"/>
-                <w:szCs w:val="24"/>
-              </w:rPr>
-              <w:t xml:space="preserve"> Discover</w:t>
+              <w:t>Route Discover</w:t>
             </w:r>
           </w:p>
         </w:tc>
         <w:tc>
           <w:tcPr>
             <w:tcW w:w="5190" w:type="dxa"/>
+            <w:tcBorders>
+              <w:top w:val="single" w:sz="6" w:space="0" w:color="FFFFFF" w:themeColor="background1"/>
+              <w:left w:val="single" w:sz="6" w:space="0" w:color="FFFFFF" w:themeColor="background1"/>
+              <w:bottom w:val="single" w:sz="6" w:space="0" w:color="FFFFFF" w:themeColor="background1"/>
+              <w:right w:val="single" w:sz="6" w:space="0" w:color="FFFFFF" w:themeColor="background1"/>
+            </w:tcBorders>
           </w:tcPr>
           <w:p>
             <w:pPr>
@@ -498,6 +518,12 @@
         <w:tc>
           <w:tcPr>
             <w:tcW w:w="5190" w:type="dxa"/>
+            <w:tcBorders>
+              <w:top w:val="single" w:sz="6" w:space="0" w:color="FFFFFF" w:themeColor="background1"/>
+              <w:left w:val="single" w:sz="6" w:space="0" w:color="FFFFFF" w:themeColor="background1"/>
+              <w:bottom w:val="single" w:sz="6" w:space="0" w:color="FFFFFF" w:themeColor="background1"/>
+              <w:right w:val="single" w:sz="8" w:space="0" w:color="FFFFFF" w:themeColor="background1"/>
+            </w:tcBorders>
           </w:tcPr>
           <w:p>
             <w:pPr>
@@ -518,6 +544,10 @@
           <w:tcPr>
             <w:cnfStyle w:val="001000000000" w:firstRow="0" w:lastRow="0" w:firstColumn="1" w:lastColumn="0" w:oddVBand="0" w:evenVBand="0" w:oddHBand="0" w:evenHBand="0" w:firstRowFirstColumn="0" w:firstRowLastColumn="0" w:lastRowFirstColumn="0" w:lastRowLastColumn="0"/>
             <w:tcW w:w="1115" w:type="dxa"/>
+            <w:tcBorders>
+              <w:bottom w:val="nil"/>
+            </w:tcBorders>
+            <w:hideMark/>
           </w:tcPr>
           <w:p>
             <w:pPr>
@@ -534,21 +564,14 @@
                 <w:sz w:val="24"/>
                 <w:szCs w:val="24"/>
               </w:rPr>
-              <w:t>#TC</w:t>
-            </w:r>
-            <w:r>
-              <w:rPr>
-                <w:b w:val="0"/>
-                <w:sz w:val="24"/>
-                <w:szCs w:val="24"/>
-              </w:rPr>
-              <w:t>5</w:t>
+              <w:t>#TC5</w:t>
             </w:r>
           </w:p>
         </w:tc>
         <w:tc>
           <w:tcPr>
             <w:tcW w:w="2679" w:type="dxa"/>
+            <w:hideMark/>
           </w:tcPr>
           <w:p>
             <w:pPr>
@@ -570,6 +593,7 @@
         <w:tc>
           <w:tcPr>
             <w:tcW w:w="5190" w:type="dxa"/>
+            <w:hideMark/>
           </w:tcPr>
           <w:p>
             <w:pPr>
@@ -608,6 +632,11 @@
           <w:tcPr>
             <w:cnfStyle w:val="001000000000" w:firstRow="0" w:lastRow="0" w:firstColumn="1" w:lastColumn="0" w:oddVBand="0" w:evenVBand="0" w:oddHBand="0" w:evenHBand="0" w:firstRowFirstColumn="0" w:firstRowLastColumn="0" w:lastRowFirstColumn="0" w:lastRowLastColumn="0"/>
             <w:tcW w:w="1115" w:type="dxa"/>
+            <w:tcBorders>
+              <w:top w:val="single" w:sz="6" w:space="0" w:color="FFFFFF" w:themeColor="background1"/>
+              <w:bottom w:val="nil"/>
+            </w:tcBorders>
+            <w:hideMark/>
           </w:tcPr>
           <w:p>
             <w:pPr>
@@ -624,21 +653,20 @@
                 <w:sz w:val="24"/>
                 <w:szCs w:val="24"/>
               </w:rPr>
-              <w:t>#TC</w:t>
-            </w:r>
-            <w:r>
-              <w:rPr>
-                <w:b w:val="0"/>
-                <w:sz w:val="24"/>
-                <w:szCs w:val="24"/>
-              </w:rPr>
-              <w:t>6</w:t>
+              <w:t>#TC6</w:t>
             </w:r>
           </w:p>
         </w:tc>
         <w:tc>
           <w:tcPr>
             <w:tcW w:w="2679" w:type="dxa"/>
+            <w:tcBorders>
+              <w:top w:val="single" w:sz="6" w:space="0" w:color="FFFFFF" w:themeColor="background1"/>
+              <w:left w:val="single" w:sz="6" w:space="0" w:color="FFFFFF" w:themeColor="background1"/>
+              <w:bottom w:val="single" w:sz="6" w:space="0" w:color="FFFFFF" w:themeColor="background1"/>
+              <w:right w:val="single" w:sz="6" w:space="0" w:color="FFFFFF" w:themeColor="background1"/>
+            </w:tcBorders>
+            <w:hideMark/>
           </w:tcPr>
           <w:p>
             <w:pPr>
@@ -660,6 +688,13 @@
         <w:tc>
           <w:tcPr>
             <w:tcW w:w="5190" w:type="dxa"/>
+            <w:tcBorders>
+              <w:top w:val="single" w:sz="6" w:space="0" w:color="FFFFFF" w:themeColor="background1"/>
+              <w:left w:val="single" w:sz="6" w:space="0" w:color="FFFFFF" w:themeColor="background1"/>
+              <w:bottom w:val="single" w:sz="6" w:space="0" w:color="FFFFFF" w:themeColor="background1"/>
+              <w:right w:val="single" w:sz="6" w:space="0" w:color="FFFFFF" w:themeColor="background1"/>
+            </w:tcBorders>
+            <w:hideMark/>
           </w:tcPr>
           <w:p>
             <w:pPr>
@@ -681,6 +716,12 @@
         <w:tc>
           <w:tcPr>
             <w:tcW w:w="5190" w:type="dxa"/>
+            <w:tcBorders>
+              <w:top w:val="single" w:sz="6" w:space="0" w:color="FFFFFF" w:themeColor="background1"/>
+              <w:left w:val="single" w:sz="6" w:space="0" w:color="FFFFFF" w:themeColor="background1"/>
+              <w:bottom w:val="single" w:sz="6" w:space="0" w:color="FFFFFF" w:themeColor="background1"/>
+              <w:right w:val="single" w:sz="8" w:space="0" w:color="FFFFFF" w:themeColor="background1"/>
+            </w:tcBorders>
           </w:tcPr>
           <w:p>
             <w:pPr>
@@ -701,6 +742,10 @@
           <w:tcPr>
             <w:cnfStyle w:val="001000000000" w:firstRow="0" w:lastRow="0" w:firstColumn="1" w:lastColumn="0" w:oddVBand="0" w:evenVBand="0" w:oddHBand="0" w:evenHBand="0" w:firstRowFirstColumn="0" w:firstRowLastColumn="0" w:lastRowFirstColumn="0" w:lastRowLastColumn="0"/>
             <w:tcW w:w="1115" w:type="dxa"/>
+            <w:tcBorders>
+              <w:bottom w:val="nil"/>
+            </w:tcBorders>
+            <w:hideMark/>
           </w:tcPr>
           <w:p>
             <w:pPr>
@@ -717,21 +762,14 @@
                 <w:sz w:val="24"/>
                 <w:szCs w:val="24"/>
               </w:rPr>
-              <w:t>#TC</w:t>
-            </w:r>
-            <w:r>
-              <w:rPr>
-                <w:b w:val="0"/>
-                <w:sz w:val="24"/>
-                <w:szCs w:val="24"/>
-              </w:rPr>
-              <w:t>8</w:t>
+              <w:t>#TC8</w:t>
             </w:r>
           </w:p>
         </w:tc>
         <w:tc>
           <w:tcPr>
             <w:tcW w:w="2679" w:type="dxa"/>
+            <w:hideMark/>
           </w:tcPr>
           <w:p>
             <w:pPr>
@@ -753,6 +791,7 @@
         <w:tc>
           <w:tcPr>
             <w:tcW w:w="5190" w:type="dxa"/>
+            <w:hideMark/>
           </w:tcPr>
           <w:p>
             <w:pPr>
@@ -791,6 +830,11 @@
           <w:tcPr>
             <w:cnfStyle w:val="001000000000" w:firstRow="0" w:lastRow="0" w:firstColumn="1" w:lastColumn="0" w:oddVBand="0" w:evenVBand="0" w:oddHBand="0" w:evenHBand="0" w:firstRowFirstColumn="0" w:firstRowLastColumn="0" w:lastRowFirstColumn="0" w:lastRowLastColumn="0"/>
             <w:tcW w:w="1115" w:type="dxa"/>
+            <w:tcBorders>
+              <w:top w:val="single" w:sz="6" w:space="0" w:color="FFFFFF" w:themeColor="background1"/>
+              <w:bottom w:val="nil"/>
+            </w:tcBorders>
+            <w:hideMark/>
           </w:tcPr>
           <w:p>
             <w:pPr>
@@ -807,21 +851,20 @@
                 <w:sz w:val="24"/>
                 <w:szCs w:val="24"/>
               </w:rPr>
-              <w:t>#TC</w:t>
-            </w:r>
-            <w:r>
-              <w:rPr>
-                <w:b w:val="0"/>
-                <w:sz w:val="24"/>
-                <w:szCs w:val="24"/>
-              </w:rPr>
-              <w:t>9</w:t>
+              <w:t>#TC9</w:t>
             </w:r>
           </w:p>
         </w:tc>
         <w:tc>
           <w:tcPr>
             <w:tcW w:w="2679" w:type="dxa"/>
+            <w:tcBorders>
+              <w:top w:val="single" w:sz="6" w:space="0" w:color="FFFFFF" w:themeColor="background1"/>
+              <w:left w:val="single" w:sz="6" w:space="0" w:color="FFFFFF" w:themeColor="background1"/>
+              <w:bottom w:val="single" w:sz="6" w:space="0" w:color="FFFFFF" w:themeColor="background1"/>
+              <w:right w:val="single" w:sz="6" w:space="0" w:color="FFFFFF" w:themeColor="background1"/>
+            </w:tcBorders>
+            <w:hideMark/>
           </w:tcPr>
           <w:p>
             <w:pPr>
@@ -843,6 +886,12 @@
         <w:tc>
           <w:tcPr>
             <w:tcW w:w="5190" w:type="dxa"/>
+            <w:tcBorders>
+              <w:top w:val="single" w:sz="6" w:space="0" w:color="FFFFFF" w:themeColor="background1"/>
+              <w:left w:val="single" w:sz="6" w:space="0" w:color="FFFFFF" w:themeColor="background1"/>
+              <w:bottom w:val="single" w:sz="6" w:space="0" w:color="FFFFFF" w:themeColor="background1"/>
+              <w:right w:val="single" w:sz="6" w:space="0" w:color="FFFFFF" w:themeColor="background1"/>
+            </w:tcBorders>
           </w:tcPr>
           <w:p>
             <w:pPr>
@@ -857,6 +906,12 @@
         <w:tc>
           <w:tcPr>
             <w:tcW w:w="5190" w:type="dxa"/>
+            <w:tcBorders>
+              <w:top w:val="single" w:sz="6" w:space="0" w:color="FFFFFF" w:themeColor="background1"/>
+              <w:left w:val="single" w:sz="6" w:space="0" w:color="FFFFFF" w:themeColor="background1"/>
+              <w:bottom w:val="single" w:sz="6" w:space="0" w:color="FFFFFF" w:themeColor="background1"/>
+              <w:right w:val="single" w:sz="8" w:space="0" w:color="FFFFFF" w:themeColor="background1"/>
+            </w:tcBorders>
           </w:tcPr>
           <w:p>
             <w:pPr>
@@ -877,6 +932,10 @@
           <w:tcPr>
             <w:cnfStyle w:val="001000000000" w:firstRow="0" w:lastRow="0" w:firstColumn="1" w:lastColumn="0" w:oddVBand="0" w:evenVBand="0" w:oddHBand="0" w:evenHBand="0" w:firstRowFirstColumn="0" w:firstRowLastColumn="0" w:lastRowFirstColumn="0" w:lastRowLastColumn="0"/>
             <w:tcW w:w="1115" w:type="dxa"/>
+            <w:tcBorders>
+              <w:bottom w:val="nil"/>
+            </w:tcBorders>
+            <w:hideMark/>
           </w:tcPr>
           <w:p>
             <w:pPr>
@@ -893,21 +952,14 @@
                 <w:sz w:val="24"/>
                 <w:szCs w:val="24"/>
               </w:rPr>
-              <w:t>#TC</w:t>
-            </w:r>
-            <w:r>
-              <w:rPr>
-                <w:b w:val="0"/>
-                <w:sz w:val="24"/>
-                <w:szCs w:val="24"/>
-              </w:rPr>
-              <w:t>10</w:t>
+              <w:t>#TC10</w:t>
             </w:r>
           </w:p>
         </w:tc>
         <w:tc>
           <w:tcPr>
             <w:tcW w:w="2679" w:type="dxa"/>
+            <w:hideMark/>
           </w:tcPr>
           <w:p>
             <w:pPr>
@@ -922,17 +974,8 @@
                 <w:sz w:val="24"/>
                 <w:szCs w:val="24"/>
               </w:rPr>
-              <w:t xml:space="preserve">Broken </w:t>
-            </w:r>
-            <w:r>
-              <w:rPr>
-                <w:sz w:val="24"/>
-                <w:szCs w:val="24"/>
-              </w:rPr>
-              <w:t>Route</w:t>
-            </w:r>
-            <w:bookmarkStart w:id="0" w:name="_GoBack"/>
-            <w:bookmarkEnd w:id="0"/>
+              <w:t>Broken Route</w:t>
+            </w:r>
           </w:p>
         </w:tc>
         <w:tc>
@@ -969,6 +1012,11 @@
           <w:tcPr>
             <w:cnfStyle w:val="001000000000" w:firstRow="0" w:lastRow="0" w:firstColumn="1" w:lastColumn="0" w:oddVBand="0" w:evenVBand="0" w:oddHBand="0" w:evenHBand="0" w:firstRowFirstColumn="0" w:firstRowLastColumn="0" w:lastRowFirstColumn="0" w:lastRowLastColumn="0"/>
             <w:tcW w:w="1115" w:type="dxa"/>
+            <w:tcBorders>
+              <w:top w:val="single" w:sz="6" w:space="0" w:color="FFFFFF" w:themeColor="background1"/>
+              <w:bottom w:val="nil"/>
+            </w:tcBorders>
+            <w:hideMark/>
           </w:tcPr>
           <w:p>
             <w:pPr>
@@ -985,21 +1033,20 @@
                 <w:sz w:val="24"/>
                 <w:szCs w:val="24"/>
               </w:rPr>
-              <w:t>#TC</w:t>
-            </w:r>
-            <w:r>
-              <w:rPr>
-                <w:b w:val="0"/>
-                <w:sz w:val="24"/>
-                <w:szCs w:val="24"/>
-              </w:rPr>
-              <w:t>11</w:t>
+              <w:t>#TC11</w:t>
             </w:r>
           </w:p>
         </w:tc>
         <w:tc>
           <w:tcPr>
             <w:tcW w:w="2679" w:type="dxa"/>
+            <w:tcBorders>
+              <w:top w:val="single" w:sz="6" w:space="0" w:color="FFFFFF" w:themeColor="background1"/>
+              <w:left w:val="single" w:sz="6" w:space="0" w:color="FFFFFF" w:themeColor="background1"/>
+              <w:bottom w:val="single" w:sz="6" w:space="0" w:color="FFFFFF" w:themeColor="background1"/>
+              <w:right w:val="single" w:sz="6" w:space="0" w:color="FFFFFF" w:themeColor="background1"/>
+            </w:tcBorders>
+            <w:hideMark/>
           </w:tcPr>
           <w:p>
             <w:pPr>
@@ -1021,6 +1068,13 @@
         <w:tc>
           <w:tcPr>
             <w:tcW w:w="5190" w:type="dxa"/>
+            <w:tcBorders>
+              <w:top w:val="single" w:sz="6" w:space="0" w:color="FFFFFF" w:themeColor="background1"/>
+              <w:left w:val="single" w:sz="6" w:space="0" w:color="FFFFFF" w:themeColor="background1"/>
+              <w:bottom w:val="single" w:sz="6" w:space="0" w:color="FFFFFF" w:themeColor="background1"/>
+              <w:right w:val="single" w:sz="6" w:space="0" w:color="FFFFFF" w:themeColor="background1"/>
+            </w:tcBorders>
+            <w:hideMark/>
           </w:tcPr>
           <w:p>
             <w:pPr>
@@ -1042,6 +1096,12 @@
         <w:tc>
           <w:tcPr>
             <w:tcW w:w="5190" w:type="dxa"/>
+            <w:tcBorders>
+              <w:top w:val="single" w:sz="6" w:space="0" w:color="FFFFFF" w:themeColor="background1"/>
+              <w:left w:val="single" w:sz="6" w:space="0" w:color="FFFFFF" w:themeColor="background1"/>
+              <w:bottom w:val="single" w:sz="6" w:space="0" w:color="FFFFFF" w:themeColor="background1"/>
+              <w:right w:val="single" w:sz="8" w:space="0" w:color="FFFFFF" w:themeColor="background1"/>
+            </w:tcBorders>
           </w:tcPr>
           <w:p>
             <w:pPr>
@@ -1062,6 +1122,10 @@
           <w:tcPr>
             <w:cnfStyle w:val="001000000000" w:firstRow="0" w:lastRow="0" w:firstColumn="1" w:lastColumn="0" w:oddVBand="0" w:evenVBand="0" w:oddHBand="0" w:evenHBand="0" w:firstRowFirstColumn="0" w:firstRowLastColumn="0" w:lastRowFirstColumn="0" w:lastRowLastColumn="0"/>
             <w:tcW w:w="1115" w:type="dxa"/>
+            <w:tcBorders>
+              <w:bottom w:val="nil"/>
+            </w:tcBorders>
+            <w:hideMark/>
           </w:tcPr>
           <w:p>
             <w:pPr>
@@ -1078,15 +1142,7 @@
                 <w:sz w:val="24"/>
                 <w:szCs w:val="24"/>
               </w:rPr>
-              <w:t>#TC</w:t>
-            </w:r>
-            <w:r>
-              <w:rPr>
-                <w:b w:val="0"/>
-                <w:sz w:val="24"/>
-                <w:szCs w:val="24"/>
-              </w:rPr>
-              <w:t>12</w:t>
+              <w:t>#TC12</w:t>
             </w:r>
           </w:p>
         </w:tc>
@@ -1138,6 +1194,11 @@
           <w:tcPr>
             <w:cnfStyle w:val="001000000000" w:firstRow="0" w:lastRow="0" w:firstColumn="1" w:lastColumn="0" w:oddVBand="0" w:evenVBand="0" w:oddHBand="0" w:evenHBand="0" w:firstRowFirstColumn="0" w:firstRowLastColumn="0" w:lastRowFirstColumn="0" w:lastRowLastColumn="0"/>
             <w:tcW w:w="1115" w:type="dxa"/>
+            <w:tcBorders>
+              <w:top w:val="single" w:sz="6" w:space="0" w:color="FFFFFF" w:themeColor="background1"/>
+              <w:bottom w:val="nil"/>
+            </w:tcBorders>
+            <w:hideMark/>
           </w:tcPr>
           <w:p>
             <w:pPr>
@@ -1154,21 +1215,19 @@
                 <w:sz w:val="24"/>
                 <w:szCs w:val="24"/>
               </w:rPr>
-              <w:t>#TC</w:t>
-            </w:r>
-            <w:r>
-              <w:rPr>
-                <w:b w:val="0"/>
-                <w:sz w:val="24"/>
-                <w:szCs w:val="24"/>
-              </w:rPr>
-              <w:t>13</w:t>
+              <w:t>#TC13</w:t>
             </w:r>
           </w:p>
         </w:tc>
         <w:tc>
           <w:tcPr>
             <w:tcW w:w="2679" w:type="dxa"/>
+            <w:tcBorders>
+              <w:top w:val="single" w:sz="6" w:space="0" w:color="FFFFFF" w:themeColor="background1"/>
+              <w:left w:val="single" w:sz="6" w:space="0" w:color="FFFFFF" w:themeColor="background1"/>
+              <w:bottom w:val="single" w:sz="6" w:space="0" w:color="FFFFFF" w:themeColor="background1"/>
+              <w:right w:val="single" w:sz="6" w:space="0" w:color="FFFFFF" w:themeColor="background1"/>
+            </w:tcBorders>
           </w:tcPr>
           <w:p>
             <w:pPr>
@@ -1183,6 +1242,12 @@
         <w:tc>
           <w:tcPr>
             <w:tcW w:w="5190" w:type="dxa"/>
+            <w:tcBorders>
+              <w:top w:val="single" w:sz="6" w:space="0" w:color="FFFFFF" w:themeColor="background1"/>
+              <w:left w:val="single" w:sz="6" w:space="0" w:color="FFFFFF" w:themeColor="background1"/>
+              <w:bottom w:val="single" w:sz="6" w:space="0" w:color="FFFFFF" w:themeColor="background1"/>
+              <w:right w:val="single" w:sz="6" w:space="0" w:color="FFFFFF" w:themeColor="background1"/>
+            </w:tcBorders>
           </w:tcPr>
           <w:p>
             <w:pPr>
@@ -1197,6 +1262,12 @@
         <w:tc>
           <w:tcPr>
             <w:tcW w:w="5190" w:type="dxa"/>
+            <w:tcBorders>
+              <w:top w:val="single" w:sz="6" w:space="0" w:color="FFFFFF" w:themeColor="background1"/>
+              <w:left w:val="single" w:sz="6" w:space="0" w:color="FFFFFF" w:themeColor="background1"/>
+              <w:bottom w:val="single" w:sz="6" w:space="0" w:color="FFFFFF" w:themeColor="background1"/>
+              <w:right w:val="single" w:sz="8" w:space="0" w:color="FFFFFF" w:themeColor="background1"/>
+            </w:tcBorders>
           </w:tcPr>
           <w:p>
             <w:pPr>
@@ -1217,6 +1288,10 @@
           <w:tcPr>
             <w:cnfStyle w:val="001000000000" w:firstRow="0" w:lastRow="0" w:firstColumn="1" w:lastColumn="0" w:oddVBand="0" w:evenVBand="0" w:oddHBand="0" w:evenHBand="0" w:firstRowFirstColumn="0" w:firstRowLastColumn="0" w:lastRowFirstColumn="0" w:lastRowLastColumn="0"/>
             <w:tcW w:w="1115" w:type="dxa"/>
+            <w:tcBorders>
+              <w:bottom w:val="nil"/>
+            </w:tcBorders>
+            <w:hideMark/>
           </w:tcPr>
           <w:p>
             <w:pPr>
@@ -1233,15 +1308,7 @@
                 <w:sz w:val="24"/>
                 <w:szCs w:val="24"/>
               </w:rPr>
-              <w:t>#TC</w:t>
-            </w:r>
-            <w:r>
-              <w:rPr>
-                <w:b w:val="0"/>
-                <w:sz w:val="24"/>
-                <w:szCs w:val="24"/>
-              </w:rPr>
-              <w:t>14</w:t>
+              <w:t>#TC14</w:t>
             </w:r>
           </w:p>
         </w:tc>
@@ -1293,6 +1360,11 @@
           <w:tcPr>
             <w:cnfStyle w:val="001000000000" w:firstRow="0" w:lastRow="0" w:firstColumn="1" w:lastColumn="0" w:oddVBand="0" w:evenVBand="0" w:oddHBand="0" w:evenHBand="0" w:firstRowFirstColumn="0" w:firstRowLastColumn="0" w:lastRowFirstColumn="0" w:lastRowLastColumn="0"/>
             <w:tcW w:w="1115" w:type="dxa"/>
+            <w:tcBorders>
+              <w:top w:val="single" w:sz="6" w:space="0" w:color="FFFFFF" w:themeColor="background1"/>
+              <w:bottom w:val="nil"/>
+            </w:tcBorders>
+            <w:hideMark/>
           </w:tcPr>
           <w:p>
             <w:pPr>
@@ -1309,21 +1381,19 @@
                 <w:sz w:val="24"/>
                 <w:szCs w:val="24"/>
               </w:rPr>
-              <w:t>#TC</w:t>
-            </w:r>
-            <w:r>
-              <w:rPr>
-                <w:b w:val="0"/>
-                <w:sz w:val="24"/>
-                <w:szCs w:val="24"/>
-              </w:rPr>
-              <w:t>15</w:t>
+              <w:t>#TC15</w:t>
             </w:r>
           </w:p>
         </w:tc>
         <w:tc>
           <w:tcPr>
             <w:tcW w:w="2679" w:type="dxa"/>
+            <w:tcBorders>
+              <w:top w:val="single" w:sz="6" w:space="0" w:color="FFFFFF" w:themeColor="background1"/>
+              <w:left w:val="single" w:sz="6" w:space="0" w:color="FFFFFF" w:themeColor="background1"/>
+              <w:bottom w:val="single" w:sz="6" w:space="0" w:color="FFFFFF" w:themeColor="background1"/>
+              <w:right w:val="single" w:sz="6" w:space="0" w:color="FFFFFF" w:themeColor="background1"/>
+            </w:tcBorders>
           </w:tcPr>
           <w:p>
             <w:pPr>
@@ -1338,6 +1408,12 @@
         <w:tc>
           <w:tcPr>
             <w:tcW w:w="5190" w:type="dxa"/>
+            <w:tcBorders>
+              <w:top w:val="single" w:sz="6" w:space="0" w:color="FFFFFF" w:themeColor="background1"/>
+              <w:left w:val="single" w:sz="6" w:space="0" w:color="FFFFFF" w:themeColor="background1"/>
+              <w:bottom w:val="single" w:sz="6" w:space="0" w:color="FFFFFF" w:themeColor="background1"/>
+              <w:right w:val="single" w:sz="6" w:space="0" w:color="FFFFFF" w:themeColor="background1"/>
+            </w:tcBorders>
           </w:tcPr>
           <w:p>
             <w:pPr>
@@ -1352,6 +1428,12 @@
         <w:tc>
           <w:tcPr>
             <w:tcW w:w="5190" w:type="dxa"/>
+            <w:tcBorders>
+              <w:top w:val="single" w:sz="6" w:space="0" w:color="FFFFFF" w:themeColor="background1"/>
+              <w:left w:val="single" w:sz="6" w:space="0" w:color="FFFFFF" w:themeColor="background1"/>
+              <w:bottom w:val="single" w:sz="6" w:space="0" w:color="FFFFFF" w:themeColor="background1"/>
+              <w:right w:val="single" w:sz="8" w:space="0" w:color="FFFFFF" w:themeColor="background1"/>
+            </w:tcBorders>
           </w:tcPr>
           <w:p>
             <w:pPr>
@@ -1372,6 +1454,7 @@
           <w:tcPr>
             <w:cnfStyle w:val="001000000000" w:firstRow="0" w:lastRow="0" w:firstColumn="1" w:lastColumn="0" w:oddVBand="0" w:evenVBand="0" w:oddHBand="0" w:evenHBand="0" w:firstRowFirstColumn="0" w:firstRowLastColumn="0" w:lastRowFirstColumn="0" w:lastRowLastColumn="0"/>
             <w:tcW w:w="1115" w:type="dxa"/>
+            <w:hideMark/>
           </w:tcPr>
           <w:p>
             <w:pPr>
@@ -1388,15 +1471,7 @@
                 <w:sz w:val="24"/>
                 <w:szCs w:val="24"/>
               </w:rPr>
-              <w:t>#TC</w:t>
-            </w:r>
-            <w:r>
-              <w:rPr>
-                <w:b w:val="0"/>
-                <w:sz w:val="24"/>
-                <w:szCs w:val="24"/>
-              </w:rPr>
-              <w:t>16</w:t>
+              <w:t>#TC16</w:t>
             </w:r>
           </w:p>
         </w:tc>
@@ -1453,6 +1528,1748 @@
           <w:szCs w:val="32"/>
         </w:rPr>
       </w:pPr>
+    </w:p>
+    <w:p>
+      <w:pPr>
+        <w:jc w:val="center"/>
+        <w:rPr>
+          <w:b/>
+          <w:sz w:val="32"/>
+          <w:szCs w:val="32"/>
+        </w:rPr>
+      </w:pPr>
+    </w:p>
+    <w:p>
+      <w:pPr>
+        <w:jc w:val="center"/>
+        <w:rPr>
+          <w:b/>
+          <w:sz w:val="32"/>
+          <w:szCs w:val="32"/>
+        </w:rPr>
+      </w:pPr>
+    </w:p>
+    <w:p>
+      <w:pPr>
+        <w:jc w:val="center"/>
+        <w:rPr>
+          <w:b/>
+          <w:sz w:val="32"/>
+          <w:szCs w:val="32"/>
+        </w:rPr>
+      </w:pPr>
+    </w:p>
+    <w:p>
+      <w:pPr>
+        <w:rPr>
+          <w:b/>
+          <w:sz w:val="28"/>
+          <w:szCs w:val="28"/>
+        </w:rPr>
+      </w:pPr>
+      <w:r>
+        <w:rPr>
+          <w:b/>
+          <w:sz w:val="28"/>
+          <w:szCs w:val="28"/>
+        </w:rPr>
+        <w:lastRenderedPageBreak/>
+        <w:t>A: Mobile Ad Hoc General Concept</w:t>
+      </w:r>
+    </w:p>
+    <w:tbl>
+      <w:tblPr>
+        <w:tblStyle w:val="MediumGrid3-Accent5"/>
+        <w:tblpPr w:leftFromText="180" w:rightFromText="180" w:vertAnchor="text" w:horzAnchor="margin" w:tblpY="43"/>
+        <w:tblW w:w="0" w:type="auto"/>
+        <w:tblLook w:val="0420" w:firstRow="1" w:lastRow="0" w:firstColumn="0" w:lastColumn="0" w:noHBand="0" w:noVBand="1"/>
+      </w:tblPr>
+      <w:tblGrid>
+        <w:gridCol w:w="2679"/>
+        <w:gridCol w:w="5190"/>
+        <w:gridCol w:w="5190"/>
+      </w:tblGrid>
+      <w:tr>
+        <w:trPr>
+          <w:cnfStyle w:val="100000000000" w:firstRow="1" w:lastRow="0" w:firstColumn="0" w:lastColumn="0" w:oddVBand="0" w:evenVBand="0" w:oddHBand="0" w:evenHBand="0" w:firstRowFirstColumn="0" w:firstRowLastColumn="0" w:lastRowFirstColumn="0" w:lastRowLastColumn="0"/>
+        </w:trPr>
+        <w:tc>
+          <w:tcPr>
+            <w:tcW w:w="2679" w:type="dxa"/>
+            <w:hideMark/>
+          </w:tcPr>
+          <w:p>
+            <w:pPr>
+              <w:jc w:val="center"/>
+              <w:rPr>
+                <w:b w:val="0"/>
+                <w:sz w:val="24"/>
+                <w:szCs w:val="24"/>
+              </w:rPr>
+            </w:pPr>
+            <w:r>
+              <w:rPr>
+                <w:b w:val="0"/>
+                <w:sz w:val="24"/>
+                <w:szCs w:val="24"/>
+              </w:rPr>
+              <w:t>Description</w:t>
+            </w:r>
+          </w:p>
+        </w:tc>
+        <w:tc>
+          <w:tcPr>
+            <w:tcW w:w="5190" w:type="dxa"/>
+            <w:hideMark/>
+          </w:tcPr>
+          <w:p>
+            <w:pPr>
+              <w:jc w:val="center"/>
+              <w:rPr>
+                <w:b w:val="0"/>
+                <w:sz w:val="24"/>
+                <w:szCs w:val="24"/>
+              </w:rPr>
+            </w:pPr>
+            <w:r>
+              <w:rPr>
+                <w:b w:val="0"/>
+                <w:sz w:val="24"/>
+                <w:szCs w:val="24"/>
+              </w:rPr>
+              <w:t>Expected Results</w:t>
+            </w:r>
+          </w:p>
+        </w:tc>
+        <w:tc>
+          <w:tcPr>
+            <w:tcW w:w="5190" w:type="dxa"/>
+            <w:hideMark/>
+          </w:tcPr>
+          <w:p>
+            <w:pPr>
+              <w:jc w:val="center"/>
+              <w:rPr>
+                <w:b w:val="0"/>
+                <w:sz w:val="24"/>
+                <w:szCs w:val="24"/>
+              </w:rPr>
+            </w:pPr>
+            <w:r>
+              <w:rPr>
+                <w:b w:val="0"/>
+                <w:sz w:val="24"/>
+                <w:szCs w:val="24"/>
+              </w:rPr>
+              <w:t>Actual Results</w:t>
+            </w:r>
+          </w:p>
+        </w:tc>
+      </w:tr>
+      <w:tr>
+        <w:trPr>
+          <w:cnfStyle w:val="000000100000" w:firstRow="0" w:lastRow="0" w:firstColumn="0" w:lastColumn="0" w:oddVBand="0" w:evenVBand="0" w:oddHBand="1" w:evenHBand="0" w:firstRowFirstColumn="0" w:firstRowLastColumn="0" w:lastRowFirstColumn="0" w:lastRowLastColumn="0"/>
+        </w:trPr>
+        <w:tc>
+          <w:tcPr>
+            <w:tcW w:w="2679" w:type="dxa"/>
+          </w:tcPr>
+          <w:p>
+            <w:pPr>
+              <w:rPr>
+                <w:sz w:val="24"/>
+                <w:szCs w:val="24"/>
+              </w:rPr>
+            </w:pPr>
+          </w:p>
+        </w:tc>
+        <w:tc>
+          <w:tcPr>
+            <w:tcW w:w="5190" w:type="dxa"/>
+          </w:tcPr>
+          <w:p>
+            <w:pPr>
+              <w:rPr>
+                <w:sz w:val="24"/>
+                <w:szCs w:val="24"/>
+              </w:rPr>
+            </w:pPr>
+          </w:p>
+        </w:tc>
+        <w:tc>
+          <w:tcPr>
+            <w:tcW w:w="5190" w:type="dxa"/>
+          </w:tcPr>
+          <w:p>
+            <w:pPr>
+              <w:rPr>
+                <w:sz w:val="24"/>
+                <w:szCs w:val="24"/>
+              </w:rPr>
+            </w:pPr>
+          </w:p>
+        </w:tc>
+      </w:tr>
+      <w:tr>
+        <w:tc>
+          <w:tcPr>
+            <w:tcW w:w="2679" w:type="dxa"/>
+            <w:tcBorders>
+              <w:top w:val="single" w:sz="6" w:space="0" w:color="FFFFFF" w:themeColor="background1"/>
+              <w:left w:val="single" w:sz="8" w:space="0" w:color="FFFFFF" w:themeColor="background1"/>
+              <w:bottom w:val="single" w:sz="6" w:space="0" w:color="FFFFFF" w:themeColor="background1"/>
+              <w:right w:val="single" w:sz="6" w:space="0" w:color="FFFFFF" w:themeColor="background1"/>
+            </w:tcBorders>
+          </w:tcPr>
+          <w:p>
+            <w:pPr>
+              <w:rPr>
+                <w:sz w:val="24"/>
+                <w:szCs w:val="24"/>
+              </w:rPr>
+            </w:pPr>
+          </w:p>
+        </w:tc>
+        <w:tc>
+          <w:tcPr>
+            <w:tcW w:w="5190" w:type="dxa"/>
+            <w:tcBorders>
+              <w:top w:val="single" w:sz="6" w:space="0" w:color="FFFFFF" w:themeColor="background1"/>
+              <w:left w:val="single" w:sz="6" w:space="0" w:color="FFFFFF" w:themeColor="background1"/>
+              <w:bottom w:val="single" w:sz="6" w:space="0" w:color="FFFFFF" w:themeColor="background1"/>
+              <w:right w:val="single" w:sz="6" w:space="0" w:color="FFFFFF" w:themeColor="background1"/>
+            </w:tcBorders>
+          </w:tcPr>
+          <w:p>
+            <w:pPr>
+              <w:rPr>
+                <w:sz w:val="24"/>
+                <w:szCs w:val="24"/>
+              </w:rPr>
+            </w:pPr>
+          </w:p>
+        </w:tc>
+        <w:tc>
+          <w:tcPr>
+            <w:tcW w:w="5190" w:type="dxa"/>
+            <w:tcBorders>
+              <w:top w:val="single" w:sz="6" w:space="0" w:color="FFFFFF" w:themeColor="background1"/>
+              <w:left w:val="single" w:sz="6" w:space="0" w:color="FFFFFF" w:themeColor="background1"/>
+              <w:bottom w:val="single" w:sz="6" w:space="0" w:color="FFFFFF" w:themeColor="background1"/>
+              <w:right w:val="single" w:sz="8" w:space="0" w:color="FFFFFF" w:themeColor="background1"/>
+            </w:tcBorders>
+          </w:tcPr>
+          <w:p>
+            <w:pPr>
+              <w:rPr>
+                <w:sz w:val="24"/>
+                <w:szCs w:val="24"/>
+              </w:rPr>
+            </w:pPr>
+          </w:p>
+        </w:tc>
+      </w:tr>
+      <w:tr>
+        <w:trPr>
+          <w:cnfStyle w:val="000000100000" w:firstRow="0" w:lastRow="0" w:firstColumn="0" w:lastColumn="0" w:oddVBand="0" w:evenVBand="0" w:oddHBand="1" w:evenHBand="0" w:firstRowFirstColumn="0" w:firstRowLastColumn="0" w:lastRowFirstColumn="0" w:lastRowLastColumn="0"/>
+        </w:trPr>
+        <w:tc>
+          <w:tcPr>
+            <w:tcW w:w="2679" w:type="dxa"/>
+          </w:tcPr>
+          <w:p>
+            <w:pPr>
+              <w:rPr>
+                <w:sz w:val="24"/>
+                <w:szCs w:val="24"/>
+              </w:rPr>
+            </w:pPr>
+          </w:p>
+        </w:tc>
+        <w:tc>
+          <w:tcPr>
+            <w:tcW w:w="5190" w:type="dxa"/>
+          </w:tcPr>
+          <w:p>
+            <w:pPr>
+              <w:rPr>
+                <w:sz w:val="24"/>
+                <w:szCs w:val="24"/>
+              </w:rPr>
+            </w:pPr>
+          </w:p>
+        </w:tc>
+        <w:tc>
+          <w:tcPr>
+            <w:tcW w:w="5190" w:type="dxa"/>
+          </w:tcPr>
+          <w:p>
+            <w:pPr>
+              <w:rPr>
+                <w:sz w:val="24"/>
+                <w:szCs w:val="24"/>
+              </w:rPr>
+            </w:pPr>
+          </w:p>
+        </w:tc>
+      </w:tr>
+      <w:tr>
+        <w:tc>
+          <w:tcPr>
+            <w:tcW w:w="2679" w:type="dxa"/>
+            <w:tcBorders>
+              <w:top w:val="single" w:sz="6" w:space="0" w:color="FFFFFF" w:themeColor="background1"/>
+              <w:left w:val="single" w:sz="8" w:space="0" w:color="FFFFFF" w:themeColor="background1"/>
+              <w:bottom w:val="single" w:sz="6" w:space="0" w:color="FFFFFF" w:themeColor="background1"/>
+              <w:right w:val="single" w:sz="6" w:space="0" w:color="FFFFFF" w:themeColor="background1"/>
+            </w:tcBorders>
+          </w:tcPr>
+          <w:p>
+            <w:pPr>
+              <w:rPr>
+                <w:sz w:val="24"/>
+                <w:szCs w:val="24"/>
+              </w:rPr>
+            </w:pPr>
+          </w:p>
+        </w:tc>
+        <w:tc>
+          <w:tcPr>
+            <w:tcW w:w="5190" w:type="dxa"/>
+            <w:tcBorders>
+              <w:top w:val="single" w:sz="6" w:space="0" w:color="FFFFFF" w:themeColor="background1"/>
+              <w:left w:val="single" w:sz="6" w:space="0" w:color="FFFFFF" w:themeColor="background1"/>
+              <w:bottom w:val="single" w:sz="6" w:space="0" w:color="FFFFFF" w:themeColor="background1"/>
+              <w:right w:val="single" w:sz="6" w:space="0" w:color="FFFFFF" w:themeColor="background1"/>
+            </w:tcBorders>
+          </w:tcPr>
+          <w:p>
+            <w:pPr>
+              <w:rPr>
+                <w:sz w:val="24"/>
+                <w:szCs w:val="24"/>
+              </w:rPr>
+            </w:pPr>
+          </w:p>
+        </w:tc>
+        <w:tc>
+          <w:tcPr>
+            <w:tcW w:w="5190" w:type="dxa"/>
+            <w:tcBorders>
+              <w:top w:val="single" w:sz="6" w:space="0" w:color="FFFFFF" w:themeColor="background1"/>
+              <w:left w:val="single" w:sz="6" w:space="0" w:color="FFFFFF" w:themeColor="background1"/>
+              <w:bottom w:val="single" w:sz="6" w:space="0" w:color="FFFFFF" w:themeColor="background1"/>
+              <w:right w:val="single" w:sz="8" w:space="0" w:color="FFFFFF" w:themeColor="background1"/>
+            </w:tcBorders>
+          </w:tcPr>
+          <w:p>
+            <w:pPr>
+              <w:rPr>
+                <w:sz w:val="24"/>
+                <w:szCs w:val="24"/>
+              </w:rPr>
+            </w:pPr>
+          </w:p>
+        </w:tc>
+      </w:tr>
+      <w:tr>
+        <w:trPr>
+          <w:cnfStyle w:val="000000100000" w:firstRow="0" w:lastRow="0" w:firstColumn="0" w:lastColumn="0" w:oddVBand="0" w:evenVBand="0" w:oddHBand="1" w:evenHBand="0" w:firstRowFirstColumn="0" w:firstRowLastColumn="0" w:lastRowFirstColumn="0" w:lastRowLastColumn="0"/>
+        </w:trPr>
+        <w:tc>
+          <w:tcPr>
+            <w:tcW w:w="2679" w:type="dxa"/>
+          </w:tcPr>
+          <w:p>
+            <w:pPr>
+              <w:rPr>
+                <w:sz w:val="24"/>
+                <w:szCs w:val="24"/>
+              </w:rPr>
+            </w:pPr>
+          </w:p>
+        </w:tc>
+        <w:tc>
+          <w:tcPr>
+            <w:tcW w:w="5190" w:type="dxa"/>
+          </w:tcPr>
+          <w:p>
+            <w:pPr>
+              <w:rPr>
+                <w:sz w:val="24"/>
+                <w:szCs w:val="24"/>
+              </w:rPr>
+            </w:pPr>
+          </w:p>
+        </w:tc>
+        <w:tc>
+          <w:tcPr>
+            <w:tcW w:w="5190" w:type="dxa"/>
+          </w:tcPr>
+          <w:p>
+            <w:pPr>
+              <w:rPr>
+                <w:sz w:val="24"/>
+                <w:szCs w:val="24"/>
+              </w:rPr>
+            </w:pPr>
+          </w:p>
+        </w:tc>
+      </w:tr>
+    </w:tbl>
+    <w:p>
+      <w:pPr>
+        <w:rPr>
+          <w:b/>
+          <w:sz w:val="28"/>
+          <w:szCs w:val="28"/>
+        </w:rPr>
+      </w:pPr>
+    </w:p>
+    <w:p>
+      <w:pPr>
+        <w:rPr>
+          <w:b/>
+          <w:sz w:val="28"/>
+          <w:szCs w:val="28"/>
+        </w:rPr>
+      </w:pPr>
+    </w:p>
+    <w:p>
+      <w:pPr>
+        <w:rPr>
+          <w:b/>
+          <w:sz w:val="28"/>
+          <w:szCs w:val="28"/>
+        </w:rPr>
+      </w:pPr>
+    </w:p>
+    <w:p>
+      <w:pPr>
+        <w:rPr>
+          <w:b/>
+          <w:sz w:val="28"/>
+          <w:szCs w:val="28"/>
+        </w:rPr>
+      </w:pPr>
+    </w:p>
+    <w:p>
+      <w:pPr>
+        <w:rPr>
+          <w:b/>
+          <w:sz w:val="28"/>
+          <w:szCs w:val="28"/>
+        </w:rPr>
+      </w:pPr>
+    </w:p>
+    <w:p>
+      <w:pPr>
+        <w:rPr>
+          <w:b/>
+          <w:sz w:val="28"/>
+          <w:szCs w:val="28"/>
+        </w:rPr>
+      </w:pPr>
+      <w:r>
+        <w:rPr>
+          <w:b/>
+          <w:sz w:val="28"/>
+          <w:szCs w:val="28"/>
+        </w:rPr>
+        <w:t>B: DSR Specific Attributes</w:t>
+      </w:r>
+    </w:p>
+    <w:tbl>
+      <w:tblPr>
+        <w:tblStyle w:val="MediumGrid3-Accent5"/>
+        <w:tblpPr w:leftFromText="180" w:rightFromText="180" w:vertAnchor="text" w:horzAnchor="margin" w:tblpY="43"/>
+        <w:tblW w:w="0" w:type="auto"/>
+        <w:tblLook w:val="0420" w:firstRow="1" w:lastRow="0" w:firstColumn="0" w:lastColumn="0" w:noHBand="0" w:noVBand="1"/>
+      </w:tblPr>
+      <w:tblGrid>
+        <w:gridCol w:w="2039"/>
+        <w:gridCol w:w="2585"/>
+        <w:gridCol w:w="4286"/>
+        <w:gridCol w:w="4190"/>
+      </w:tblGrid>
+      <w:tr>
+        <w:trPr>
+          <w:cnfStyle w:val="100000000000" w:firstRow="1" w:lastRow="0" w:firstColumn="0" w:lastColumn="0" w:oddVBand="0" w:evenVBand="0" w:oddHBand="0" w:evenHBand="0" w:firstRowFirstColumn="0" w:firstRowLastColumn="0" w:lastRowFirstColumn="0" w:lastRowLastColumn="0"/>
+          <w:trHeight w:val="349"/>
+        </w:trPr>
+        <w:tc>
+          <w:tcPr>
+            <w:tcW w:w="2039" w:type="dxa"/>
+          </w:tcPr>
+          <w:p>
+            <w:pPr>
+              <w:jc w:val="center"/>
+              <w:rPr>
+                <w:sz w:val="24"/>
+                <w:szCs w:val="24"/>
+              </w:rPr>
+            </w:pPr>
+          </w:p>
+        </w:tc>
+        <w:tc>
+          <w:tcPr>
+            <w:tcW w:w="2585" w:type="dxa"/>
+            <w:hideMark/>
+          </w:tcPr>
+          <w:p>
+            <w:pPr>
+              <w:jc w:val="center"/>
+              <w:rPr>
+                <w:b w:val="0"/>
+                <w:sz w:val="24"/>
+                <w:szCs w:val="24"/>
+              </w:rPr>
+            </w:pPr>
+            <w:r>
+              <w:rPr>
+                <w:b w:val="0"/>
+                <w:sz w:val="24"/>
+                <w:szCs w:val="24"/>
+              </w:rPr>
+              <w:t>Description</w:t>
+            </w:r>
+          </w:p>
+        </w:tc>
+        <w:tc>
+          <w:tcPr>
+            <w:tcW w:w="4286" w:type="dxa"/>
+            <w:hideMark/>
+          </w:tcPr>
+          <w:p>
+            <w:pPr>
+              <w:jc w:val="center"/>
+              <w:rPr>
+                <w:b w:val="0"/>
+                <w:sz w:val="24"/>
+                <w:szCs w:val="24"/>
+              </w:rPr>
+            </w:pPr>
+            <w:r>
+              <w:rPr>
+                <w:b w:val="0"/>
+                <w:sz w:val="24"/>
+                <w:szCs w:val="24"/>
+              </w:rPr>
+              <w:t>Expected Results</w:t>
+            </w:r>
+          </w:p>
+        </w:tc>
+        <w:tc>
+          <w:tcPr>
+            <w:tcW w:w="4190" w:type="dxa"/>
+            <w:hideMark/>
+          </w:tcPr>
+          <w:p>
+            <w:pPr>
+              <w:jc w:val="center"/>
+              <w:rPr>
+                <w:b w:val="0"/>
+                <w:sz w:val="24"/>
+                <w:szCs w:val="24"/>
+              </w:rPr>
+            </w:pPr>
+            <w:r>
+              <w:rPr>
+                <w:b w:val="0"/>
+                <w:sz w:val="24"/>
+                <w:szCs w:val="24"/>
+              </w:rPr>
+              <w:t>Actual Results</w:t>
+            </w:r>
+          </w:p>
+        </w:tc>
+      </w:tr>
+      <w:tr>
+        <w:trPr>
+          <w:cnfStyle w:val="000000100000" w:firstRow="0" w:lastRow="0" w:firstColumn="0" w:lastColumn="0" w:oddVBand="0" w:evenVBand="0" w:oddHBand="1" w:evenHBand="0" w:firstRowFirstColumn="0" w:firstRowLastColumn="0" w:lastRowFirstColumn="0" w:lastRowLastColumn="0"/>
+          <w:trHeight w:val="365"/>
+        </w:trPr>
+        <w:tc>
+          <w:tcPr>
+            <w:tcW w:w="2039" w:type="dxa"/>
+            <w:vMerge w:val="restart"/>
+            <w:hideMark/>
+          </w:tcPr>
+          <w:p>
+            <w:pPr>
+              <w:rPr>
+                <w:sz w:val="24"/>
+                <w:szCs w:val="24"/>
+              </w:rPr>
+            </w:pPr>
+            <w:r>
+              <w:rPr>
+                <w:sz w:val="24"/>
+                <w:szCs w:val="24"/>
+              </w:rPr>
+              <w:t>Route Discovery</w:t>
+            </w:r>
+          </w:p>
+        </w:tc>
+        <w:tc>
+          <w:tcPr>
+            <w:tcW w:w="2585" w:type="dxa"/>
+          </w:tcPr>
+          <w:p/>
+        </w:tc>
+        <w:tc>
+          <w:tcPr>
+            <w:tcW w:w="4286" w:type="dxa"/>
+          </w:tcPr>
+          <w:p/>
+        </w:tc>
+        <w:tc>
+          <w:tcPr>
+            <w:tcW w:w="4190" w:type="dxa"/>
+          </w:tcPr>
+          <w:p/>
+        </w:tc>
+      </w:tr>
+      <w:tr>
+        <w:trPr>
+          <w:trHeight w:val="365"/>
+        </w:trPr>
+        <w:tc>
+          <w:tcPr>
+            <w:tcW w:w="0" w:type="auto"/>
+            <w:vMerge/>
+            <w:tcBorders>
+              <w:top w:val="single" w:sz="8" w:space="0" w:color="FFFFFF" w:themeColor="background1"/>
+              <w:left w:val="single" w:sz="8" w:space="0" w:color="FFFFFF" w:themeColor="background1"/>
+              <w:bottom w:val="single" w:sz="8" w:space="0" w:color="FFFFFF" w:themeColor="background1"/>
+              <w:right w:val="single" w:sz="8" w:space="0" w:color="FFFFFF" w:themeColor="background1"/>
+            </w:tcBorders>
+            <w:vAlign w:val="center"/>
+            <w:hideMark/>
+          </w:tcPr>
+          <w:p>
+            <w:pPr>
+              <w:rPr>
+                <w:sz w:val="24"/>
+                <w:szCs w:val="24"/>
+              </w:rPr>
+            </w:pPr>
+          </w:p>
+        </w:tc>
+        <w:tc>
+          <w:tcPr>
+            <w:tcW w:w="2585" w:type="dxa"/>
+            <w:tcBorders>
+              <w:top w:val="single" w:sz="6" w:space="0" w:color="FFFFFF" w:themeColor="background1"/>
+              <w:left w:val="single" w:sz="6" w:space="0" w:color="FFFFFF" w:themeColor="background1"/>
+              <w:bottom w:val="single" w:sz="6" w:space="0" w:color="FFFFFF" w:themeColor="background1"/>
+              <w:right w:val="single" w:sz="6" w:space="0" w:color="FFFFFF" w:themeColor="background1"/>
+            </w:tcBorders>
+            <w:hideMark/>
+          </w:tcPr>
+          <w:p>
+            <w:r>
+              <w:t>Route discovery frequency</w:t>
+            </w:r>
+          </w:p>
+        </w:tc>
+        <w:tc>
+          <w:tcPr>
+            <w:tcW w:w="4286" w:type="dxa"/>
+            <w:tcBorders>
+              <w:top w:val="single" w:sz="6" w:space="0" w:color="FFFFFF" w:themeColor="background1"/>
+              <w:left w:val="single" w:sz="6" w:space="0" w:color="FFFFFF" w:themeColor="background1"/>
+              <w:bottom w:val="single" w:sz="6" w:space="0" w:color="FFFFFF" w:themeColor="background1"/>
+              <w:right w:val="single" w:sz="6" w:space="0" w:color="FFFFFF" w:themeColor="background1"/>
+            </w:tcBorders>
+          </w:tcPr>
+          <w:p/>
+        </w:tc>
+        <w:tc>
+          <w:tcPr>
+            <w:tcW w:w="4190" w:type="dxa"/>
+            <w:tcBorders>
+              <w:top w:val="single" w:sz="6" w:space="0" w:color="FFFFFF" w:themeColor="background1"/>
+              <w:left w:val="single" w:sz="6" w:space="0" w:color="FFFFFF" w:themeColor="background1"/>
+              <w:bottom w:val="single" w:sz="6" w:space="0" w:color="FFFFFF" w:themeColor="background1"/>
+              <w:right w:val="single" w:sz="8" w:space="0" w:color="FFFFFF" w:themeColor="background1"/>
+            </w:tcBorders>
+          </w:tcPr>
+          <w:p/>
+        </w:tc>
+      </w:tr>
+      <w:tr>
+        <w:trPr>
+          <w:cnfStyle w:val="000000100000" w:firstRow="0" w:lastRow="0" w:firstColumn="0" w:lastColumn="0" w:oddVBand="0" w:evenVBand="0" w:oddHBand="1" w:evenHBand="0" w:firstRowFirstColumn="0" w:firstRowLastColumn="0" w:lastRowFirstColumn="0" w:lastRowLastColumn="0"/>
+          <w:trHeight w:val="365"/>
+        </w:trPr>
+        <w:tc>
+          <w:tcPr>
+            <w:tcW w:w="0" w:type="auto"/>
+            <w:vMerge/>
+            <w:vAlign w:val="center"/>
+            <w:hideMark/>
+          </w:tcPr>
+          <w:p>
+            <w:pPr>
+              <w:rPr>
+                <w:sz w:val="24"/>
+                <w:szCs w:val="24"/>
+              </w:rPr>
+            </w:pPr>
+          </w:p>
+        </w:tc>
+        <w:tc>
+          <w:tcPr>
+            <w:tcW w:w="2585" w:type="dxa"/>
+          </w:tcPr>
+          <w:p/>
+        </w:tc>
+        <w:tc>
+          <w:tcPr>
+            <w:tcW w:w="4286" w:type="dxa"/>
+          </w:tcPr>
+          <w:p/>
+        </w:tc>
+        <w:tc>
+          <w:tcPr>
+            <w:tcW w:w="4190" w:type="dxa"/>
+          </w:tcPr>
+          <w:p/>
+        </w:tc>
+      </w:tr>
+      <w:tr>
+        <w:trPr>
+          <w:trHeight w:val="365"/>
+        </w:trPr>
+        <w:tc>
+          <w:tcPr>
+            <w:tcW w:w="2039" w:type="dxa"/>
+            <w:vMerge w:val="restart"/>
+            <w:tcBorders>
+              <w:top w:val="single" w:sz="6" w:space="0" w:color="FFFFFF" w:themeColor="background1"/>
+              <w:left w:val="single" w:sz="8" w:space="0" w:color="FFFFFF" w:themeColor="background1"/>
+              <w:bottom w:val="single" w:sz="6" w:space="0" w:color="FFFFFF" w:themeColor="background1"/>
+              <w:right w:val="single" w:sz="6" w:space="0" w:color="FFFFFF" w:themeColor="background1"/>
+            </w:tcBorders>
+            <w:hideMark/>
+          </w:tcPr>
+          <w:p>
+            <w:pPr>
+              <w:rPr>
+                <w:sz w:val="24"/>
+                <w:szCs w:val="24"/>
+              </w:rPr>
+            </w:pPr>
+            <w:r>
+              <w:rPr>
+                <w:sz w:val="24"/>
+                <w:szCs w:val="24"/>
+              </w:rPr>
+              <w:t>Route Request</w:t>
+            </w:r>
+          </w:p>
+        </w:tc>
+        <w:tc>
+          <w:tcPr>
+            <w:tcW w:w="2585" w:type="dxa"/>
+            <w:tcBorders>
+              <w:top w:val="single" w:sz="6" w:space="0" w:color="FFFFFF" w:themeColor="background1"/>
+              <w:left w:val="single" w:sz="6" w:space="0" w:color="FFFFFF" w:themeColor="background1"/>
+              <w:bottom w:val="single" w:sz="6" w:space="0" w:color="FFFFFF" w:themeColor="background1"/>
+              <w:right w:val="single" w:sz="6" w:space="0" w:color="FFFFFF" w:themeColor="background1"/>
+            </w:tcBorders>
+          </w:tcPr>
+          <w:p/>
+        </w:tc>
+        <w:tc>
+          <w:tcPr>
+            <w:tcW w:w="4286" w:type="dxa"/>
+            <w:tcBorders>
+              <w:top w:val="single" w:sz="6" w:space="0" w:color="FFFFFF" w:themeColor="background1"/>
+              <w:left w:val="single" w:sz="6" w:space="0" w:color="FFFFFF" w:themeColor="background1"/>
+              <w:bottom w:val="single" w:sz="6" w:space="0" w:color="FFFFFF" w:themeColor="background1"/>
+              <w:right w:val="single" w:sz="6" w:space="0" w:color="FFFFFF" w:themeColor="background1"/>
+            </w:tcBorders>
+          </w:tcPr>
+          <w:p/>
+        </w:tc>
+        <w:tc>
+          <w:tcPr>
+            <w:tcW w:w="4190" w:type="dxa"/>
+            <w:tcBorders>
+              <w:top w:val="single" w:sz="6" w:space="0" w:color="FFFFFF" w:themeColor="background1"/>
+              <w:left w:val="single" w:sz="6" w:space="0" w:color="FFFFFF" w:themeColor="background1"/>
+              <w:bottom w:val="single" w:sz="6" w:space="0" w:color="FFFFFF" w:themeColor="background1"/>
+              <w:right w:val="single" w:sz="8" w:space="0" w:color="FFFFFF" w:themeColor="background1"/>
+            </w:tcBorders>
+          </w:tcPr>
+          <w:p/>
+        </w:tc>
+      </w:tr>
+      <w:tr>
+        <w:trPr>
+          <w:cnfStyle w:val="000000100000" w:firstRow="0" w:lastRow="0" w:firstColumn="0" w:lastColumn="0" w:oddVBand="0" w:evenVBand="0" w:oddHBand="1" w:evenHBand="0" w:firstRowFirstColumn="0" w:firstRowLastColumn="0" w:lastRowFirstColumn="0" w:lastRowLastColumn="0"/>
+          <w:trHeight w:val="365"/>
+        </w:trPr>
+        <w:tc>
+          <w:tcPr>
+            <w:tcW w:w="0" w:type="auto"/>
+            <w:vMerge/>
+            <w:tcBorders>
+              <w:top w:val="single" w:sz="6" w:space="0" w:color="FFFFFF" w:themeColor="background1"/>
+              <w:bottom w:val="single" w:sz="6" w:space="0" w:color="FFFFFF" w:themeColor="background1"/>
+              <w:right w:val="single" w:sz="6" w:space="0" w:color="FFFFFF" w:themeColor="background1"/>
+            </w:tcBorders>
+            <w:vAlign w:val="center"/>
+            <w:hideMark/>
+          </w:tcPr>
+          <w:p>
+            <w:pPr>
+              <w:rPr>
+                <w:sz w:val="24"/>
+                <w:szCs w:val="24"/>
+              </w:rPr>
+            </w:pPr>
+          </w:p>
+        </w:tc>
+        <w:tc>
+          <w:tcPr>
+            <w:tcW w:w="2585" w:type="dxa"/>
+          </w:tcPr>
+          <w:p/>
+        </w:tc>
+        <w:tc>
+          <w:tcPr>
+            <w:tcW w:w="4286" w:type="dxa"/>
+          </w:tcPr>
+          <w:p/>
+        </w:tc>
+        <w:tc>
+          <w:tcPr>
+            <w:tcW w:w="4190" w:type="dxa"/>
+          </w:tcPr>
+          <w:p/>
+        </w:tc>
+      </w:tr>
+      <w:tr>
+        <w:trPr>
+          <w:trHeight w:val="365"/>
+        </w:trPr>
+        <w:tc>
+          <w:tcPr>
+            <w:tcW w:w="0" w:type="auto"/>
+            <w:vMerge/>
+            <w:tcBorders>
+              <w:top w:val="single" w:sz="6" w:space="0" w:color="FFFFFF" w:themeColor="background1"/>
+              <w:left w:val="single" w:sz="8" w:space="0" w:color="FFFFFF" w:themeColor="background1"/>
+              <w:bottom w:val="single" w:sz="6" w:space="0" w:color="FFFFFF" w:themeColor="background1"/>
+              <w:right w:val="single" w:sz="6" w:space="0" w:color="FFFFFF" w:themeColor="background1"/>
+            </w:tcBorders>
+            <w:vAlign w:val="center"/>
+            <w:hideMark/>
+          </w:tcPr>
+          <w:p>
+            <w:pPr>
+              <w:rPr>
+                <w:sz w:val="24"/>
+                <w:szCs w:val="24"/>
+              </w:rPr>
+            </w:pPr>
+          </w:p>
+        </w:tc>
+        <w:tc>
+          <w:tcPr>
+            <w:tcW w:w="2585" w:type="dxa"/>
+            <w:tcBorders>
+              <w:top w:val="single" w:sz="6" w:space="0" w:color="FFFFFF" w:themeColor="background1"/>
+              <w:left w:val="single" w:sz="6" w:space="0" w:color="FFFFFF" w:themeColor="background1"/>
+              <w:bottom w:val="single" w:sz="6" w:space="0" w:color="FFFFFF" w:themeColor="background1"/>
+              <w:right w:val="single" w:sz="6" w:space="0" w:color="FFFFFF" w:themeColor="background1"/>
+            </w:tcBorders>
+          </w:tcPr>
+          <w:p/>
+        </w:tc>
+        <w:tc>
+          <w:tcPr>
+            <w:tcW w:w="4286" w:type="dxa"/>
+            <w:tcBorders>
+              <w:top w:val="single" w:sz="6" w:space="0" w:color="FFFFFF" w:themeColor="background1"/>
+              <w:left w:val="single" w:sz="6" w:space="0" w:color="FFFFFF" w:themeColor="background1"/>
+              <w:bottom w:val="single" w:sz="6" w:space="0" w:color="FFFFFF" w:themeColor="background1"/>
+              <w:right w:val="single" w:sz="6" w:space="0" w:color="FFFFFF" w:themeColor="background1"/>
+            </w:tcBorders>
+          </w:tcPr>
+          <w:p/>
+        </w:tc>
+        <w:tc>
+          <w:tcPr>
+            <w:tcW w:w="4190" w:type="dxa"/>
+            <w:tcBorders>
+              <w:top w:val="single" w:sz="6" w:space="0" w:color="FFFFFF" w:themeColor="background1"/>
+              <w:left w:val="single" w:sz="6" w:space="0" w:color="FFFFFF" w:themeColor="background1"/>
+              <w:bottom w:val="single" w:sz="6" w:space="0" w:color="FFFFFF" w:themeColor="background1"/>
+              <w:right w:val="single" w:sz="8" w:space="0" w:color="FFFFFF" w:themeColor="background1"/>
+            </w:tcBorders>
+          </w:tcPr>
+          <w:p/>
+        </w:tc>
+      </w:tr>
+      <w:tr>
+        <w:trPr>
+          <w:cnfStyle w:val="000000100000" w:firstRow="0" w:lastRow="0" w:firstColumn="0" w:lastColumn="0" w:oddVBand="0" w:evenVBand="0" w:oddHBand="1" w:evenHBand="0" w:firstRowFirstColumn="0" w:firstRowLastColumn="0" w:lastRowFirstColumn="0" w:lastRowLastColumn="0"/>
+          <w:trHeight w:val="365"/>
+        </w:trPr>
+        <w:tc>
+          <w:tcPr>
+            <w:tcW w:w="0" w:type="auto"/>
+            <w:vMerge/>
+            <w:tcBorders>
+              <w:top w:val="single" w:sz="6" w:space="0" w:color="FFFFFF" w:themeColor="background1"/>
+              <w:bottom w:val="single" w:sz="6" w:space="0" w:color="FFFFFF" w:themeColor="background1"/>
+              <w:right w:val="single" w:sz="6" w:space="0" w:color="FFFFFF" w:themeColor="background1"/>
+            </w:tcBorders>
+            <w:vAlign w:val="center"/>
+            <w:hideMark/>
+          </w:tcPr>
+          <w:p>
+            <w:pPr>
+              <w:rPr>
+                <w:sz w:val="24"/>
+                <w:szCs w:val="24"/>
+              </w:rPr>
+            </w:pPr>
+          </w:p>
+        </w:tc>
+        <w:tc>
+          <w:tcPr>
+            <w:tcW w:w="2585" w:type="dxa"/>
+            <w:hideMark/>
+          </w:tcPr>
+          <w:p>
+            <w:r>
+              <w:t>Hop limit</w:t>
+            </w:r>
+          </w:p>
+        </w:tc>
+        <w:tc>
+          <w:tcPr>
+            <w:tcW w:w="4286" w:type="dxa"/>
+          </w:tcPr>
+          <w:p/>
+        </w:tc>
+        <w:tc>
+          <w:tcPr>
+            <w:tcW w:w="4190" w:type="dxa"/>
+          </w:tcPr>
+          <w:p/>
+        </w:tc>
+      </w:tr>
+      <w:tr>
+        <w:trPr>
+          <w:trHeight w:val="365"/>
+        </w:trPr>
+        <w:tc>
+          <w:tcPr>
+            <w:tcW w:w="0" w:type="auto"/>
+            <w:vMerge/>
+            <w:tcBorders>
+              <w:top w:val="single" w:sz="6" w:space="0" w:color="FFFFFF" w:themeColor="background1"/>
+              <w:left w:val="single" w:sz="8" w:space="0" w:color="FFFFFF" w:themeColor="background1"/>
+              <w:bottom w:val="single" w:sz="6" w:space="0" w:color="FFFFFF" w:themeColor="background1"/>
+              <w:right w:val="single" w:sz="6" w:space="0" w:color="FFFFFF" w:themeColor="background1"/>
+            </w:tcBorders>
+            <w:vAlign w:val="center"/>
+            <w:hideMark/>
+          </w:tcPr>
+          <w:p>
+            <w:pPr>
+              <w:rPr>
+                <w:sz w:val="24"/>
+                <w:szCs w:val="24"/>
+              </w:rPr>
+            </w:pPr>
+          </w:p>
+        </w:tc>
+        <w:tc>
+          <w:tcPr>
+            <w:tcW w:w="2585" w:type="dxa"/>
+            <w:tcBorders>
+              <w:top w:val="single" w:sz="6" w:space="0" w:color="FFFFFF" w:themeColor="background1"/>
+              <w:left w:val="single" w:sz="6" w:space="0" w:color="FFFFFF" w:themeColor="background1"/>
+              <w:bottom w:val="single" w:sz="6" w:space="0" w:color="FFFFFF" w:themeColor="background1"/>
+              <w:right w:val="single" w:sz="6" w:space="0" w:color="FFFFFF" w:themeColor="background1"/>
+            </w:tcBorders>
+            <w:hideMark/>
+          </w:tcPr>
+          <w:p>
+            <w:r>
+              <w:t>Restricted Propagation of Route Request</w:t>
+            </w:r>
+          </w:p>
+        </w:tc>
+        <w:tc>
+          <w:tcPr>
+            <w:tcW w:w="4286" w:type="dxa"/>
+            <w:tcBorders>
+              <w:top w:val="single" w:sz="6" w:space="0" w:color="FFFFFF" w:themeColor="background1"/>
+              <w:left w:val="single" w:sz="6" w:space="0" w:color="FFFFFF" w:themeColor="background1"/>
+              <w:bottom w:val="single" w:sz="6" w:space="0" w:color="FFFFFF" w:themeColor="background1"/>
+              <w:right w:val="single" w:sz="6" w:space="0" w:color="FFFFFF" w:themeColor="background1"/>
+            </w:tcBorders>
+          </w:tcPr>
+          <w:p/>
+        </w:tc>
+        <w:tc>
+          <w:tcPr>
+            <w:tcW w:w="4190" w:type="dxa"/>
+            <w:tcBorders>
+              <w:top w:val="single" w:sz="6" w:space="0" w:color="FFFFFF" w:themeColor="background1"/>
+              <w:left w:val="single" w:sz="6" w:space="0" w:color="FFFFFF" w:themeColor="background1"/>
+              <w:bottom w:val="single" w:sz="6" w:space="0" w:color="FFFFFF" w:themeColor="background1"/>
+              <w:right w:val="single" w:sz="8" w:space="0" w:color="FFFFFF" w:themeColor="background1"/>
+            </w:tcBorders>
+          </w:tcPr>
+          <w:p/>
+        </w:tc>
+      </w:tr>
+      <w:tr>
+        <w:trPr>
+          <w:cnfStyle w:val="000000100000" w:firstRow="0" w:lastRow="0" w:firstColumn="0" w:lastColumn="0" w:oddVBand="0" w:evenVBand="0" w:oddHBand="1" w:evenHBand="0" w:firstRowFirstColumn="0" w:firstRowLastColumn="0" w:lastRowFirstColumn="0" w:lastRowLastColumn="0"/>
+          <w:trHeight w:val="365"/>
+        </w:trPr>
+        <w:tc>
+          <w:tcPr>
+            <w:tcW w:w="2039" w:type="dxa"/>
+            <w:vMerge w:val="restart"/>
+            <w:tcBorders>
+              <w:bottom w:val="single" w:sz="6" w:space="0" w:color="FFFFFF" w:themeColor="background1"/>
+            </w:tcBorders>
+            <w:hideMark/>
+          </w:tcPr>
+          <w:p>
+            <w:pPr>
+              <w:rPr>
+                <w:sz w:val="24"/>
+                <w:szCs w:val="24"/>
+              </w:rPr>
+            </w:pPr>
+            <w:r>
+              <w:rPr>
+                <w:sz w:val="24"/>
+                <w:szCs w:val="24"/>
+              </w:rPr>
+              <w:t>Route Cache</w:t>
+            </w:r>
+          </w:p>
+        </w:tc>
+        <w:tc>
+          <w:tcPr>
+            <w:tcW w:w="2585" w:type="dxa"/>
+          </w:tcPr>
+          <w:p/>
+        </w:tc>
+        <w:tc>
+          <w:tcPr>
+            <w:tcW w:w="4286" w:type="dxa"/>
+          </w:tcPr>
+          <w:p/>
+        </w:tc>
+        <w:tc>
+          <w:tcPr>
+            <w:tcW w:w="4190" w:type="dxa"/>
+          </w:tcPr>
+          <w:p/>
+        </w:tc>
+      </w:tr>
+      <w:tr>
+        <w:trPr>
+          <w:trHeight w:val="365"/>
+        </w:trPr>
+        <w:tc>
+          <w:tcPr>
+            <w:tcW w:w="0" w:type="auto"/>
+            <w:vMerge/>
+            <w:tcBorders>
+              <w:top w:val="single" w:sz="8" w:space="0" w:color="FFFFFF" w:themeColor="background1"/>
+              <w:left w:val="single" w:sz="8" w:space="0" w:color="FFFFFF" w:themeColor="background1"/>
+              <w:bottom w:val="single" w:sz="6" w:space="0" w:color="FFFFFF" w:themeColor="background1"/>
+              <w:right w:val="single" w:sz="8" w:space="0" w:color="FFFFFF" w:themeColor="background1"/>
+            </w:tcBorders>
+            <w:vAlign w:val="center"/>
+            <w:hideMark/>
+          </w:tcPr>
+          <w:p>
+            <w:pPr>
+              <w:rPr>
+                <w:sz w:val="24"/>
+                <w:szCs w:val="24"/>
+              </w:rPr>
+            </w:pPr>
+          </w:p>
+        </w:tc>
+        <w:tc>
+          <w:tcPr>
+            <w:tcW w:w="2585" w:type="dxa"/>
+            <w:tcBorders>
+              <w:top w:val="single" w:sz="6" w:space="0" w:color="FFFFFF" w:themeColor="background1"/>
+              <w:left w:val="single" w:sz="6" w:space="0" w:color="FFFFFF" w:themeColor="background1"/>
+              <w:bottom w:val="single" w:sz="6" w:space="0" w:color="FFFFFF" w:themeColor="background1"/>
+              <w:right w:val="single" w:sz="6" w:space="0" w:color="FFFFFF" w:themeColor="background1"/>
+            </w:tcBorders>
+            <w:hideMark/>
+          </w:tcPr>
+          <w:p>
+            <w:r>
+              <w:t>Route cache updates</w:t>
+            </w:r>
+          </w:p>
+        </w:tc>
+        <w:tc>
+          <w:tcPr>
+            <w:tcW w:w="4286" w:type="dxa"/>
+            <w:tcBorders>
+              <w:top w:val="single" w:sz="6" w:space="0" w:color="FFFFFF" w:themeColor="background1"/>
+              <w:left w:val="single" w:sz="6" w:space="0" w:color="FFFFFF" w:themeColor="background1"/>
+              <w:bottom w:val="single" w:sz="6" w:space="0" w:color="FFFFFF" w:themeColor="background1"/>
+              <w:right w:val="single" w:sz="6" w:space="0" w:color="FFFFFF" w:themeColor="background1"/>
+            </w:tcBorders>
+          </w:tcPr>
+          <w:p/>
+        </w:tc>
+        <w:tc>
+          <w:tcPr>
+            <w:tcW w:w="4190" w:type="dxa"/>
+            <w:tcBorders>
+              <w:top w:val="single" w:sz="6" w:space="0" w:color="FFFFFF" w:themeColor="background1"/>
+              <w:left w:val="single" w:sz="6" w:space="0" w:color="FFFFFF" w:themeColor="background1"/>
+              <w:bottom w:val="single" w:sz="6" w:space="0" w:color="FFFFFF" w:themeColor="background1"/>
+              <w:right w:val="single" w:sz="8" w:space="0" w:color="FFFFFF" w:themeColor="background1"/>
+            </w:tcBorders>
+          </w:tcPr>
+          <w:p/>
+        </w:tc>
+      </w:tr>
+      <w:tr>
+        <w:trPr>
+          <w:cnfStyle w:val="000000100000" w:firstRow="0" w:lastRow="0" w:firstColumn="0" w:lastColumn="0" w:oddVBand="0" w:evenVBand="0" w:oddHBand="1" w:evenHBand="0" w:firstRowFirstColumn="0" w:firstRowLastColumn="0" w:lastRowFirstColumn="0" w:lastRowLastColumn="0"/>
+          <w:trHeight w:val="365"/>
+        </w:trPr>
+        <w:tc>
+          <w:tcPr>
+            <w:tcW w:w="0" w:type="auto"/>
+            <w:vMerge/>
+            <w:tcBorders>
+              <w:bottom w:val="single" w:sz="6" w:space="0" w:color="FFFFFF" w:themeColor="background1"/>
+            </w:tcBorders>
+            <w:vAlign w:val="center"/>
+            <w:hideMark/>
+          </w:tcPr>
+          <w:p>
+            <w:pPr>
+              <w:rPr>
+                <w:sz w:val="24"/>
+                <w:szCs w:val="24"/>
+              </w:rPr>
+            </w:pPr>
+          </w:p>
+        </w:tc>
+        <w:tc>
+          <w:tcPr>
+            <w:tcW w:w="2585" w:type="dxa"/>
+            <w:hideMark/>
+          </w:tcPr>
+          <w:p>
+            <w:r>
+              <w:t>Route cache  has no available information</w:t>
+            </w:r>
+          </w:p>
+        </w:tc>
+        <w:tc>
+          <w:tcPr>
+            <w:tcW w:w="4286" w:type="dxa"/>
+          </w:tcPr>
+          <w:p/>
+        </w:tc>
+        <w:tc>
+          <w:tcPr>
+            <w:tcW w:w="4190" w:type="dxa"/>
+          </w:tcPr>
+          <w:p/>
+        </w:tc>
+      </w:tr>
+      <w:tr>
+        <w:trPr>
+          <w:trHeight w:val="365"/>
+        </w:trPr>
+        <w:tc>
+          <w:tcPr>
+            <w:tcW w:w="0" w:type="auto"/>
+            <w:vMerge/>
+            <w:tcBorders>
+              <w:top w:val="single" w:sz="8" w:space="0" w:color="FFFFFF" w:themeColor="background1"/>
+              <w:left w:val="single" w:sz="8" w:space="0" w:color="FFFFFF" w:themeColor="background1"/>
+              <w:bottom w:val="single" w:sz="6" w:space="0" w:color="FFFFFF" w:themeColor="background1"/>
+              <w:right w:val="single" w:sz="8" w:space="0" w:color="FFFFFF" w:themeColor="background1"/>
+            </w:tcBorders>
+            <w:vAlign w:val="center"/>
+            <w:hideMark/>
+          </w:tcPr>
+          <w:p>
+            <w:pPr>
+              <w:rPr>
+                <w:sz w:val="24"/>
+                <w:szCs w:val="24"/>
+              </w:rPr>
+            </w:pPr>
+          </w:p>
+        </w:tc>
+        <w:tc>
+          <w:tcPr>
+            <w:tcW w:w="2585" w:type="dxa"/>
+            <w:tcBorders>
+              <w:top w:val="single" w:sz="6" w:space="0" w:color="FFFFFF" w:themeColor="background1"/>
+              <w:left w:val="single" w:sz="6" w:space="0" w:color="FFFFFF" w:themeColor="background1"/>
+              <w:bottom w:val="single" w:sz="6" w:space="0" w:color="FFFFFF" w:themeColor="background1"/>
+              <w:right w:val="single" w:sz="6" w:space="0" w:color="FFFFFF" w:themeColor="background1"/>
+            </w:tcBorders>
+            <w:hideMark/>
+          </w:tcPr>
+          <w:p>
+            <w:r>
+              <w:t>Caching overhead routing information</w:t>
+            </w:r>
+          </w:p>
+        </w:tc>
+        <w:tc>
+          <w:tcPr>
+            <w:tcW w:w="4286" w:type="dxa"/>
+            <w:tcBorders>
+              <w:top w:val="single" w:sz="6" w:space="0" w:color="FFFFFF" w:themeColor="background1"/>
+              <w:left w:val="single" w:sz="6" w:space="0" w:color="FFFFFF" w:themeColor="background1"/>
+              <w:bottom w:val="single" w:sz="6" w:space="0" w:color="FFFFFF" w:themeColor="background1"/>
+              <w:right w:val="single" w:sz="6" w:space="0" w:color="FFFFFF" w:themeColor="background1"/>
+            </w:tcBorders>
+          </w:tcPr>
+          <w:p/>
+        </w:tc>
+        <w:tc>
+          <w:tcPr>
+            <w:tcW w:w="4190" w:type="dxa"/>
+            <w:tcBorders>
+              <w:top w:val="single" w:sz="6" w:space="0" w:color="FFFFFF" w:themeColor="background1"/>
+              <w:left w:val="single" w:sz="6" w:space="0" w:color="FFFFFF" w:themeColor="background1"/>
+              <w:bottom w:val="single" w:sz="6" w:space="0" w:color="FFFFFF" w:themeColor="background1"/>
+              <w:right w:val="single" w:sz="8" w:space="0" w:color="FFFFFF" w:themeColor="background1"/>
+            </w:tcBorders>
+          </w:tcPr>
+          <w:p/>
+        </w:tc>
+      </w:tr>
+      <w:tr>
+        <w:trPr>
+          <w:cnfStyle w:val="000000100000" w:firstRow="0" w:lastRow="0" w:firstColumn="0" w:lastColumn="0" w:oddVBand="0" w:evenVBand="0" w:oddHBand="1" w:evenHBand="0" w:firstRowFirstColumn="0" w:firstRowLastColumn="0" w:lastRowFirstColumn="0" w:lastRowLastColumn="0"/>
+          <w:trHeight w:val="365"/>
+        </w:trPr>
+        <w:tc>
+          <w:tcPr>
+            <w:tcW w:w="2039" w:type="dxa"/>
+            <w:vMerge w:val="restart"/>
+            <w:tcBorders>
+              <w:bottom w:val="single" w:sz="6" w:space="0" w:color="FFFFFF" w:themeColor="background1"/>
+            </w:tcBorders>
+            <w:hideMark/>
+          </w:tcPr>
+          <w:p>
+            <w:pPr>
+              <w:rPr>
+                <w:sz w:val="24"/>
+                <w:szCs w:val="24"/>
+              </w:rPr>
+            </w:pPr>
+            <w:r>
+              <w:rPr>
+                <w:sz w:val="24"/>
+                <w:szCs w:val="24"/>
+              </w:rPr>
+              <w:t>Route Replay</w:t>
+            </w:r>
+          </w:p>
+        </w:tc>
+        <w:tc>
+          <w:tcPr>
+            <w:tcW w:w="2585" w:type="dxa"/>
+          </w:tcPr>
+          <w:p/>
+        </w:tc>
+        <w:tc>
+          <w:tcPr>
+            <w:tcW w:w="4286" w:type="dxa"/>
+          </w:tcPr>
+          <w:p/>
+        </w:tc>
+        <w:tc>
+          <w:tcPr>
+            <w:tcW w:w="4190" w:type="dxa"/>
+          </w:tcPr>
+          <w:p/>
+        </w:tc>
+      </w:tr>
+      <w:tr>
+        <w:trPr>
+          <w:trHeight w:val="365"/>
+        </w:trPr>
+        <w:tc>
+          <w:tcPr>
+            <w:tcW w:w="0" w:type="auto"/>
+            <w:vMerge/>
+            <w:tcBorders>
+              <w:top w:val="single" w:sz="8" w:space="0" w:color="FFFFFF" w:themeColor="background1"/>
+              <w:left w:val="single" w:sz="8" w:space="0" w:color="FFFFFF" w:themeColor="background1"/>
+              <w:bottom w:val="single" w:sz="6" w:space="0" w:color="FFFFFF" w:themeColor="background1"/>
+              <w:right w:val="single" w:sz="8" w:space="0" w:color="FFFFFF" w:themeColor="background1"/>
+            </w:tcBorders>
+            <w:vAlign w:val="center"/>
+            <w:hideMark/>
+          </w:tcPr>
+          <w:p>
+            <w:pPr>
+              <w:rPr>
+                <w:sz w:val="24"/>
+                <w:szCs w:val="24"/>
+              </w:rPr>
+            </w:pPr>
+          </w:p>
+        </w:tc>
+        <w:tc>
+          <w:tcPr>
+            <w:tcW w:w="2585" w:type="dxa"/>
+            <w:tcBorders>
+              <w:top w:val="single" w:sz="6" w:space="0" w:color="FFFFFF" w:themeColor="background1"/>
+              <w:left w:val="single" w:sz="6" w:space="0" w:color="FFFFFF" w:themeColor="background1"/>
+              <w:bottom w:val="single" w:sz="6" w:space="0" w:color="FFFFFF" w:themeColor="background1"/>
+              <w:right w:val="single" w:sz="6" w:space="0" w:color="FFFFFF" w:themeColor="background1"/>
+            </w:tcBorders>
+            <w:hideMark/>
+          </w:tcPr>
+          <w:p>
+            <w:r>
+              <w:t>Waiting before replay</w:t>
+            </w:r>
+          </w:p>
+        </w:tc>
+        <w:tc>
+          <w:tcPr>
+            <w:tcW w:w="4286" w:type="dxa"/>
+            <w:tcBorders>
+              <w:top w:val="single" w:sz="6" w:space="0" w:color="FFFFFF" w:themeColor="background1"/>
+              <w:left w:val="single" w:sz="6" w:space="0" w:color="FFFFFF" w:themeColor="background1"/>
+              <w:bottom w:val="single" w:sz="6" w:space="0" w:color="FFFFFF" w:themeColor="background1"/>
+              <w:right w:val="single" w:sz="6" w:space="0" w:color="FFFFFF" w:themeColor="background1"/>
+            </w:tcBorders>
+          </w:tcPr>
+          <w:p/>
+        </w:tc>
+        <w:tc>
+          <w:tcPr>
+            <w:tcW w:w="4190" w:type="dxa"/>
+            <w:tcBorders>
+              <w:top w:val="single" w:sz="6" w:space="0" w:color="FFFFFF" w:themeColor="background1"/>
+              <w:left w:val="single" w:sz="6" w:space="0" w:color="FFFFFF" w:themeColor="background1"/>
+              <w:bottom w:val="single" w:sz="6" w:space="0" w:color="FFFFFF" w:themeColor="background1"/>
+              <w:right w:val="single" w:sz="8" w:space="0" w:color="FFFFFF" w:themeColor="background1"/>
+            </w:tcBorders>
+          </w:tcPr>
+          <w:p/>
+        </w:tc>
+      </w:tr>
+      <w:tr>
+        <w:trPr>
+          <w:cnfStyle w:val="000000100000" w:firstRow="0" w:lastRow="0" w:firstColumn="0" w:lastColumn="0" w:oddVBand="0" w:evenVBand="0" w:oddHBand="1" w:evenHBand="0" w:firstRowFirstColumn="0" w:firstRowLastColumn="0" w:lastRowFirstColumn="0" w:lastRowLastColumn="0"/>
+          <w:trHeight w:val="365"/>
+        </w:trPr>
+        <w:tc>
+          <w:tcPr>
+            <w:tcW w:w="0" w:type="auto"/>
+            <w:vMerge/>
+            <w:tcBorders>
+              <w:bottom w:val="single" w:sz="6" w:space="0" w:color="FFFFFF" w:themeColor="background1"/>
+            </w:tcBorders>
+            <w:vAlign w:val="center"/>
+            <w:hideMark/>
+          </w:tcPr>
+          <w:p>
+            <w:pPr>
+              <w:rPr>
+                <w:sz w:val="24"/>
+                <w:szCs w:val="24"/>
+              </w:rPr>
+            </w:pPr>
+          </w:p>
+        </w:tc>
+        <w:tc>
+          <w:tcPr>
+            <w:tcW w:w="2585" w:type="dxa"/>
+            <w:hideMark/>
+          </w:tcPr>
+          <w:p>
+            <w:r>
+              <w:t>Caching overhead routing information</w:t>
+            </w:r>
+          </w:p>
+        </w:tc>
+        <w:tc>
+          <w:tcPr>
+            <w:tcW w:w="4286" w:type="dxa"/>
+          </w:tcPr>
+          <w:p/>
+        </w:tc>
+        <w:tc>
+          <w:tcPr>
+            <w:tcW w:w="4190" w:type="dxa"/>
+          </w:tcPr>
+          <w:p/>
+        </w:tc>
+      </w:tr>
+      <w:tr>
+        <w:trPr>
+          <w:trHeight w:val="365"/>
+        </w:trPr>
+        <w:tc>
+          <w:tcPr>
+            <w:tcW w:w="0" w:type="auto"/>
+            <w:vMerge/>
+            <w:tcBorders>
+              <w:top w:val="single" w:sz="8" w:space="0" w:color="FFFFFF" w:themeColor="background1"/>
+              <w:left w:val="single" w:sz="8" w:space="0" w:color="FFFFFF" w:themeColor="background1"/>
+              <w:bottom w:val="single" w:sz="6" w:space="0" w:color="FFFFFF" w:themeColor="background1"/>
+              <w:right w:val="single" w:sz="8" w:space="0" w:color="FFFFFF" w:themeColor="background1"/>
+            </w:tcBorders>
+            <w:vAlign w:val="center"/>
+            <w:hideMark/>
+          </w:tcPr>
+          <w:p>
+            <w:pPr>
+              <w:rPr>
+                <w:sz w:val="24"/>
+                <w:szCs w:val="24"/>
+              </w:rPr>
+            </w:pPr>
+          </w:p>
+        </w:tc>
+        <w:tc>
+          <w:tcPr>
+            <w:tcW w:w="2585" w:type="dxa"/>
+            <w:tcBorders>
+              <w:top w:val="single" w:sz="6" w:space="0" w:color="FFFFFF" w:themeColor="background1"/>
+              <w:left w:val="single" w:sz="6" w:space="0" w:color="FFFFFF" w:themeColor="background1"/>
+              <w:bottom w:val="single" w:sz="6" w:space="0" w:color="FFFFFF" w:themeColor="background1"/>
+              <w:right w:val="single" w:sz="6" w:space="0" w:color="FFFFFF" w:themeColor="background1"/>
+            </w:tcBorders>
+          </w:tcPr>
+          <w:p/>
+        </w:tc>
+        <w:tc>
+          <w:tcPr>
+            <w:tcW w:w="4286" w:type="dxa"/>
+            <w:tcBorders>
+              <w:top w:val="single" w:sz="6" w:space="0" w:color="FFFFFF" w:themeColor="background1"/>
+              <w:left w:val="single" w:sz="6" w:space="0" w:color="FFFFFF" w:themeColor="background1"/>
+              <w:bottom w:val="single" w:sz="6" w:space="0" w:color="FFFFFF" w:themeColor="background1"/>
+              <w:right w:val="single" w:sz="6" w:space="0" w:color="FFFFFF" w:themeColor="background1"/>
+            </w:tcBorders>
+          </w:tcPr>
+          <w:p/>
+        </w:tc>
+        <w:tc>
+          <w:tcPr>
+            <w:tcW w:w="4190" w:type="dxa"/>
+            <w:tcBorders>
+              <w:top w:val="single" w:sz="6" w:space="0" w:color="FFFFFF" w:themeColor="background1"/>
+              <w:left w:val="single" w:sz="6" w:space="0" w:color="FFFFFF" w:themeColor="background1"/>
+              <w:bottom w:val="single" w:sz="6" w:space="0" w:color="FFFFFF" w:themeColor="background1"/>
+              <w:right w:val="single" w:sz="8" w:space="0" w:color="FFFFFF" w:themeColor="background1"/>
+            </w:tcBorders>
+          </w:tcPr>
+          <w:p/>
+        </w:tc>
+      </w:tr>
+      <w:tr>
+        <w:trPr>
+          <w:cnfStyle w:val="000000100000" w:firstRow="0" w:lastRow="0" w:firstColumn="0" w:lastColumn="0" w:oddVBand="0" w:evenVBand="0" w:oddHBand="1" w:evenHBand="0" w:firstRowFirstColumn="0" w:firstRowLastColumn="0" w:lastRowFirstColumn="0" w:lastRowLastColumn="0"/>
+          <w:trHeight w:val="365"/>
+        </w:trPr>
+        <w:tc>
+          <w:tcPr>
+            <w:tcW w:w="2039" w:type="dxa"/>
+            <w:vMerge w:val="restart"/>
+            <w:hideMark/>
+          </w:tcPr>
+          <w:p>
+            <w:pPr>
+              <w:rPr>
+                <w:sz w:val="24"/>
+                <w:szCs w:val="24"/>
+              </w:rPr>
+            </w:pPr>
+            <w:r>
+              <w:rPr>
+                <w:sz w:val="24"/>
+                <w:szCs w:val="24"/>
+              </w:rPr>
+              <w:t>Route Maintenance</w:t>
+            </w:r>
+          </w:p>
+        </w:tc>
+        <w:tc>
+          <w:tcPr>
+            <w:tcW w:w="2585" w:type="dxa"/>
+          </w:tcPr>
+          <w:p/>
+        </w:tc>
+        <w:tc>
+          <w:tcPr>
+            <w:tcW w:w="4286" w:type="dxa"/>
+          </w:tcPr>
+          <w:p/>
+        </w:tc>
+        <w:tc>
+          <w:tcPr>
+            <w:tcW w:w="4190" w:type="dxa"/>
+          </w:tcPr>
+          <w:p/>
+        </w:tc>
+      </w:tr>
+      <w:tr>
+        <w:trPr>
+          <w:trHeight w:val="365"/>
+        </w:trPr>
+        <w:tc>
+          <w:tcPr>
+            <w:tcW w:w="0" w:type="auto"/>
+            <w:vMerge/>
+            <w:tcBorders>
+              <w:top w:val="single" w:sz="8" w:space="0" w:color="FFFFFF" w:themeColor="background1"/>
+              <w:left w:val="single" w:sz="8" w:space="0" w:color="FFFFFF" w:themeColor="background1"/>
+              <w:bottom w:val="single" w:sz="8" w:space="0" w:color="FFFFFF" w:themeColor="background1"/>
+              <w:right w:val="single" w:sz="8" w:space="0" w:color="FFFFFF" w:themeColor="background1"/>
+            </w:tcBorders>
+            <w:vAlign w:val="center"/>
+            <w:hideMark/>
+          </w:tcPr>
+          <w:p>
+            <w:pPr>
+              <w:rPr>
+                <w:sz w:val="24"/>
+                <w:szCs w:val="24"/>
+              </w:rPr>
+            </w:pPr>
+          </w:p>
+        </w:tc>
+        <w:tc>
+          <w:tcPr>
+            <w:tcW w:w="2585" w:type="dxa"/>
+            <w:tcBorders>
+              <w:top w:val="single" w:sz="6" w:space="0" w:color="FFFFFF" w:themeColor="background1"/>
+              <w:left w:val="single" w:sz="6" w:space="0" w:color="FFFFFF" w:themeColor="background1"/>
+              <w:bottom w:val="single" w:sz="6" w:space="0" w:color="FFFFFF" w:themeColor="background1"/>
+              <w:right w:val="single" w:sz="6" w:space="0" w:color="FFFFFF" w:themeColor="background1"/>
+            </w:tcBorders>
+            <w:hideMark/>
+          </w:tcPr>
+          <w:p>
+            <w:r>
+              <w:t>Active acknowledgment</w:t>
+            </w:r>
+          </w:p>
+        </w:tc>
+        <w:tc>
+          <w:tcPr>
+            <w:tcW w:w="4286" w:type="dxa"/>
+            <w:tcBorders>
+              <w:top w:val="single" w:sz="6" w:space="0" w:color="FFFFFF" w:themeColor="background1"/>
+              <w:left w:val="single" w:sz="6" w:space="0" w:color="FFFFFF" w:themeColor="background1"/>
+              <w:bottom w:val="single" w:sz="6" w:space="0" w:color="FFFFFF" w:themeColor="background1"/>
+              <w:right w:val="single" w:sz="6" w:space="0" w:color="FFFFFF" w:themeColor="background1"/>
+            </w:tcBorders>
+          </w:tcPr>
+          <w:p/>
+        </w:tc>
+        <w:tc>
+          <w:tcPr>
+            <w:tcW w:w="4190" w:type="dxa"/>
+            <w:tcBorders>
+              <w:top w:val="single" w:sz="6" w:space="0" w:color="FFFFFF" w:themeColor="background1"/>
+              <w:left w:val="single" w:sz="6" w:space="0" w:color="FFFFFF" w:themeColor="background1"/>
+              <w:bottom w:val="single" w:sz="6" w:space="0" w:color="FFFFFF" w:themeColor="background1"/>
+              <w:right w:val="single" w:sz="8" w:space="0" w:color="FFFFFF" w:themeColor="background1"/>
+            </w:tcBorders>
+          </w:tcPr>
+          <w:p/>
+        </w:tc>
+      </w:tr>
+      <w:tr>
+        <w:trPr>
+          <w:cnfStyle w:val="000000100000" w:firstRow="0" w:lastRow="0" w:firstColumn="0" w:lastColumn="0" w:oddVBand="0" w:evenVBand="0" w:oddHBand="1" w:evenHBand="0" w:firstRowFirstColumn="0" w:firstRowLastColumn="0" w:lastRowFirstColumn="0" w:lastRowLastColumn="0"/>
+          <w:trHeight w:val="365"/>
+        </w:trPr>
+        <w:tc>
+          <w:tcPr>
+            <w:tcW w:w="0" w:type="auto"/>
+            <w:vMerge/>
+            <w:vAlign w:val="center"/>
+            <w:hideMark/>
+          </w:tcPr>
+          <w:p>
+            <w:pPr>
+              <w:rPr>
+                <w:sz w:val="24"/>
+                <w:szCs w:val="24"/>
+              </w:rPr>
+            </w:pPr>
+          </w:p>
+        </w:tc>
+        <w:tc>
+          <w:tcPr>
+            <w:tcW w:w="2585" w:type="dxa"/>
+            <w:hideMark/>
+          </w:tcPr>
+          <w:p>
+            <w:r>
+              <w:t>Route Error Message</w:t>
+            </w:r>
+          </w:p>
+        </w:tc>
+        <w:tc>
+          <w:tcPr>
+            <w:tcW w:w="4286" w:type="dxa"/>
+          </w:tcPr>
+          <w:p/>
+        </w:tc>
+        <w:tc>
+          <w:tcPr>
+            <w:tcW w:w="4190" w:type="dxa"/>
+          </w:tcPr>
+          <w:p/>
+        </w:tc>
+      </w:tr>
+      <w:tr>
+        <w:trPr>
+          <w:trHeight w:val="365"/>
+        </w:trPr>
+        <w:tc>
+          <w:tcPr>
+            <w:tcW w:w="0" w:type="auto"/>
+            <w:vMerge/>
+            <w:tcBorders>
+              <w:top w:val="single" w:sz="8" w:space="0" w:color="FFFFFF" w:themeColor="background1"/>
+              <w:left w:val="single" w:sz="8" w:space="0" w:color="FFFFFF" w:themeColor="background1"/>
+              <w:bottom w:val="single" w:sz="8" w:space="0" w:color="FFFFFF" w:themeColor="background1"/>
+              <w:right w:val="single" w:sz="8" w:space="0" w:color="FFFFFF" w:themeColor="background1"/>
+            </w:tcBorders>
+            <w:vAlign w:val="center"/>
+            <w:hideMark/>
+          </w:tcPr>
+          <w:p>
+            <w:pPr>
+              <w:rPr>
+                <w:sz w:val="24"/>
+                <w:szCs w:val="24"/>
+              </w:rPr>
+            </w:pPr>
+          </w:p>
+        </w:tc>
+        <w:tc>
+          <w:tcPr>
+            <w:tcW w:w="2585" w:type="dxa"/>
+            <w:tcBorders>
+              <w:top w:val="single" w:sz="6" w:space="0" w:color="FFFFFF" w:themeColor="background1"/>
+              <w:left w:val="single" w:sz="6" w:space="0" w:color="FFFFFF" w:themeColor="background1"/>
+              <w:bottom w:val="single" w:sz="6" w:space="0" w:color="FFFFFF" w:themeColor="background1"/>
+              <w:right w:val="single" w:sz="6" w:space="0" w:color="FFFFFF" w:themeColor="background1"/>
+            </w:tcBorders>
+          </w:tcPr>
+          <w:p/>
+        </w:tc>
+        <w:tc>
+          <w:tcPr>
+            <w:tcW w:w="4286" w:type="dxa"/>
+            <w:tcBorders>
+              <w:top w:val="single" w:sz="6" w:space="0" w:color="FFFFFF" w:themeColor="background1"/>
+              <w:left w:val="single" w:sz="6" w:space="0" w:color="FFFFFF" w:themeColor="background1"/>
+              <w:bottom w:val="single" w:sz="6" w:space="0" w:color="FFFFFF" w:themeColor="background1"/>
+              <w:right w:val="single" w:sz="6" w:space="0" w:color="FFFFFF" w:themeColor="background1"/>
+            </w:tcBorders>
+          </w:tcPr>
+          <w:p/>
+        </w:tc>
+        <w:tc>
+          <w:tcPr>
+            <w:tcW w:w="4190" w:type="dxa"/>
+            <w:tcBorders>
+              <w:top w:val="single" w:sz="6" w:space="0" w:color="FFFFFF" w:themeColor="background1"/>
+              <w:left w:val="single" w:sz="6" w:space="0" w:color="FFFFFF" w:themeColor="background1"/>
+              <w:bottom w:val="single" w:sz="6" w:space="0" w:color="FFFFFF" w:themeColor="background1"/>
+              <w:right w:val="single" w:sz="8" w:space="0" w:color="FFFFFF" w:themeColor="background1"/>
+            </w:tcBorders>
+          </w:tcPr>
+          <w:p/>
+        </w:tc>
+      </w:tr>
+      <w:tr>
+        <w:trPr>
+          <w:cnfStyle w:val="000000100000" w:firstRow="0" w:lastRow="0" w:firstColumn="0" w:lastColumn="0" w:oddVBand="0" w:evenVBand="0" w:oddHBand="1" w:evenHBand="0" w:firstRowFirstColumn="0" w:firstRowLastColumn="0" w:lastRowFirstColumn="0" w:lastRowLastColumn="0"/>
+          <w:trHeight w:val="365"/>
+        </w:trPr>
+        <w:tc>
+          <w:tcPr>
+            <w:tcW w:w="0" w:type="auto"/>
+            <w:vMerge/>
+            <w:vAlign w:val="center"/>
+            <w:hideMark/>
+          </w:tcPr>
+          <w:p>
+            <w:pPr>
+              <w:rPr>
+                <w:sz w:val="24"/>
+                <w:szCs w:val="24"/>
+              </w:rPr>
+            </w:pPr>
+          </w:p>
+        </w:tc>
+        <w:tc>
+          <w:tcPr>
+            <w:tcW w:w="2585" w:type="dxa"/>
+          </w:tcPr>
+          <w:p/>
+        </w:tc>
+        <w:tc>
+          <w:tcPr>
+            <w:tcW w:w="4286" w:type="dxa"/>
+          </w:tcPr>
+          <w:p/>
+        </w:tc>
+        <w:tc>
+          <w:tcPr>
+            <w:tcW w:w="4190" w:type="dxa"/>
+          </w:tcPr>
+          <w:p/>
+        </w:tc>
+      </w:tr>
+    </w:tbl>
+    <w:p>
+      <w:pPr>
+        <w:jc w:val="center"/>
+        <w:rPr>
+          <w:b/>
+          <w:sz w:val="32"/>
+          <w:szCs w:val="32"/>
+        </w:rPr>
+      </w:pPr>
+    </w:p>
+    <w:p>
+      <w:bookmarkStart w:id="0" w:name="_GoBack"/>
+      <w:bookmarkEnd w:id="0"/>
     </w:p>
     <w:sectPr>
       <w:pgSz w:w="16838" w:h="11906" w:orient="landscape"/>
@@ -2736,7 +4553,7 @@
   <a:extraClrSchemeLst/>
   <a:extLst>
     <a:ext uri="{05A4C25C-085E-4340-85A3-A5531E510DB2}">
-      <thm15:themeFamily xmlns:thm15="http://schemas.microsoft.com/office/thememl/2012/main" xmlns="" name="Office Theme" id="{62F939B6-93AF-4DB8-9C6B-D6C7DFDC589F}" vid="{4A3C46E8-61CC-4603-A589-7422A47A8E4A}"/>
+      <thm15:themeFamily xmlns="" xmlns:thm15="http://schemas.microsoft.com/office/thememl/2012/main" name="Office Theme" id="{62F939B6-93AF-4DB8-9C6B-D6C7DFDC589F}" vid="{4A3C46E8-61CC-4603-A589-7422A47A8E4A}"/>
     </a:ext>
   </a:extLst>
 </a:theme>

</xml_diff>

<commit_message>
modifying test cases doc
</commit_message>
<xml_diff>
--- a/doc/Test Cases.docx
+++ b/doc/Test Cases.docx
@@ -156,9 +156,6 @@
           <w:tcPr>
             <w:cnfStyle w:val="001000000000" w:firstRow="0" w:lastRow="0" w:firstColumn="1" w:lastColumn="0" w:oddVBand="0" w:evenVBand="0" w:oddHBand="0" w:evenHBand="0" w:firstRowFirstColumn="0" w:firstRowLastColumn="0" w:lastRowFirstColumn="0" w:lastRowLastColumn="0"/>
             <w:tcW w:w="1115" w:type="dxa"/>
-            <w:tcBorders>
-              <w:bottom w:val="nil"/>
-            </w:tcBorders>
             <w:hideMark/>
           </w:tcPr>
           <w:p>
@@ -246,7 +243,6 @@
             <w:tcW w:w="1115" w:type="dxa"/>
             <w:tcBorders>
               <w:top w:val="single" w:sz="6" w:space="0" w:color="FFFFFF" w:themeColor="background1"/>
-              <w:bottom w:val="nil"/>
             </w:tcBorders>
             <w:hideMark/>
           </w:tcPr>
@@ -354,9 +350,6 @@
           <w:tcPr>
             <w:cnfStyle w:val="001000000000" w:firstRow="0" w:lastRow="0" w:firstColumn="1" w:lastColumn="0" w:oddVBand="0" w:evenVBand="0" w:oddHBand="0" w:evenHBand="0" w:firstRowFirstColumn="0" w:firstRowLastColumn="0" w:lastRowFirstColumn="0" w:lastRowLastColumn="0"/>
             <w:tcW w:w="1115" w:type="dxa"/>
-            <w:tcBorders>
-              <w:bottom w:val="nil"/>
-            </w:tcBorders>
             <w:hideMark/>
           </w:tcPr>
           <w:p>
@@ -444,7 +437,6 @@
             <w:tcW w:w="1115" w:type="dxa"/>
             <w:tcBorders>
               <w:top w:val="single" w:sz="6" w:space="0" w:color="FFFFFF" w:themeColor="background1"/>
-              <w:bottom w:val="nil"/>
             </w:tcBorders>
             <w:hideMark/>
           </w:tcPr>
@@ -544,9 +536,6 @@
           <w:tcPr>
             <w:cnfStyle w:val="001000000000" w:firstRow="0" w:lastRow="0" w:firstColumn="1" w:lastColumn="0" w:oddVBand="0" w:evenVBand="0" w:oddHBand="0" w:evenHBand="0" w:firstRowFirstColumn="0" w:firstRowLastColumn="0" w:lastRowFirstColumn="0" w:lastRowLastColumn="0"/>
             <w:tcW w:w="1115" w:type="dxa"/>
-            <w:tcBorders>
-              <w:bottom w:val="nil"/>
-            </w:tcBorders>
             <w:hideMark/>
           </w:tcPr>
           <w:p>
@@ -634,7 +623,6 @@
             <w:tcW w:w="1115" w:type="dxa"/>
             <w:tcBorders>
               <w:top w:val="single" w:sz="6" w:space="0" w:color="FFFFFF" w:themeColor="background1"/>
-              <w:bottom w:val="nil"/>
             </w:tcBorders>
             <w:hideMark/>
           </w:tcPr>
@@ -742,9 +730,6 @@
           <w:tcPr>
             <w:cnfStyle w:val="001000000000" w:firstRow="0" w:lastRow="0" w:firstColumn="1" w:lastColumn="0" w:oddVBand="0" w:evenVBand="0" w:oddHBand="0" w:evenHBand="0" w:firstRowFirstColumn="0" w:firstRowLastColumn="0" w:lastRowFirstColumn="0" w:lastRowLastColumn="0"/>
             <w:tcW w:w="1115" w:type="dxa"/>
-            <w:tcBorders>
-              <w:bottom w:val="nil"/>
-            </w:tcBorders>
             <w:hideMark/>
           </w:tcPr>
           <w:p>
@@ -832,7 +817,6 @@
             <w:tcW w:w="1115" w:type="dxa"/>
             <w:tcBorders>
               <w:top w:val="single" w:sz="6" w:space="0" w:color="FFFFFF" w:themeColor="background1"/>
-              <w:bottom w:val="nil"/>
             </w:tcBorders>
             <w:hideMark/>
           </w:tcPr>
@@ -932,9 +916,6 @@
           <w:tcPr>
             <w:cnfStyle w:val="001000000000" w:firstRow="0" w:lastRow="0" w:firstColumn="1" w:lastColumn="0" w:oddVBand="0" w:evenVBand="0" w:oddHBand="0" w:evenHBand="0" w:firstRowFirstColumn="0" w:firstRowLastColumn="0" w:lastRowFirstColumn="0" w:lastRowLastColumn="0"/>
             <w:tcW w:w="1115" w:type="dxa"/>
-            <w:tcBorders>
-              <w:bottom w:val="nil"/>
-            </w:tcBorders>
             <w:hideMark/>
           </w:tcPr>
           <w:p>
@@ -1014,7 +995,6 @@
             <w:tcW w:w="1115" w:type="dxa"/>
             <w:tcBorders>
               <w:top w:val="single" w:sz="6" w:space="0" w:color="FFFFFF" w:themeColor="background1"/>
-              <w:bottom w:val="nil"/>
             </w:tcBorders>
             <w:hideMark/>
           </w:tcPr>
@@ -1122,9 +1102,6 @@
           <w:tcPr>
             <w:cnfStyle w:val="001000000000" w:firstRow="0" w:lastRow="0" w:firstColumn="1" w:lastColumn="0" w:oddVBand="0" w:evenVBand="0" w:oddHBand="0" w:evenHBand="0" w:firstRowFirstColumn="0" w:firstRowLastColumn="0" w:lastRowFirstColumn="0" w:lastRowLastColumn="0"/>
             <w:tcW w:w="1115" w:type="dxa"/>
-            <w:tcBorders>
-              <w:bottom w:val="nil"/>
-            </w:tcBorders>
             <w:hideMark/>
           </w:tcPr>
           <w:p>
@@ -1196,7 +1173,6 @@
             <w:tcW w:w="1115" w:type="dxa"/>
             <w:tcBorders>
               <w:top w:val="single" w:sz="6" w:space="0" w:color="FFFFFF" w:themeColor="background1"/>
-              <w:bottom w:val="nil"/>
             </w:tcBorders>
             <w:hideMark/>
           </w:tcPr>
@@ -1288,9 +1264,6 @@
           <w:tcPr>
             <w:cnfStyle w:val="001000000000" w:firstRow="0" w:lastRow="0" w:firstColumn="1" w:lastColumn="0" w:oddVBand="0" w:evenVBand="0" w:oddHBand="0" w:evenHBand="0" w:firstRowFirstColumn="0" w:firstRowLastColumn="0" w:lastRowFirstColumn="0" w:lastRowLastColumn="0"/>
             <w:tcW w:w="1115" w:type="dxa"/>
-            <w:tcBorders>
-              <w:bottom w:val="nil"/>
-            </w:tcBorders>
             <w:hideMark/>
           </w:tcPr>
           <w:p>
@@ -1362,7 +1335,6 @@
             <w:tcW w:w="1115" w:type="dxa"/>
             <w:tcBorders>
               <w:top w:val="single" w:sz="6" w:space="0" w:color="FFFFFF" w:themeColor="background1"/>
-              <w:bottom w:val="nil"/>
             </w:tcBorders>
             <w:hideMark/>
           </w:tcPr>
@@ -2004,10 +1976,6 @@
           <w:p>
             <w:pPr>
               <w:jc w:val="center"/>
-              <w:rPr>
-                <w:sz w:val="24"/>
-                <w:szCs w:val="24"/>
-              </w:rPr>
             </w:pPr>
           </w:p>
         </w:tc>
@@ -2096,17 +2064,7 @@
             <w:hideMark/>
           </w:tcPr>
           <w:p>
-            <w:pPr>
-              <w:rPr>
-                <w:sz w:val="24"/>
-                <w:szCs w:val="24"/>
-              </w:rPr>
-            </w:pPr>
-            <w:r>
-              <w:rPr>
-                <w:sz w:val="24"/>
-                <w:szCs w:val="24"/>
-              </w:rPr>
+            <w:r>
               <w:t>Route Discovery</w:t>
             </w:r>
           </w:p>
@@ -2115,19 +2073,79 @@
           <w:tcPr>
             <w:tcW w:w="2585" w:type="dxa"/>
           </w:tcPr>
-          <w:p/>
+          <w:p>
+            <w:pPr>
+              <w:rPr>
+                <w:sz w:val="20"/>
+                <w:szCs w:val="20"/>
+              </w:rPr>
+            </w:pPr>
+            <w:r>
+              <w:rPr>
+                <w:sz w:val="20"/>
+                <w:szCs w:val="20"/>
+              </w:rPr>
+              <w:t>Automatic route discovery</w:t>
+            </w:r>
+          </w:p>
         </w:tc>
         <w:tc>
           <w:tcPr>
             <w:tcW w:w="4286" w:type="dxa"/>
           </w:tcPr>
-          <w:p/>
+          <w:p>
+            <w:pPr>
+              <w:pStyle w:val="ListParagraph"/>
+              <w:numPr>
+                <w:ilvl w:val="0"/>
+                <w:numId w:val="6"/>
+              </w:numPr>
+              <w:rPr>
+                <w:sz w:val="20"/>
+                <w:szCs w:val="20"/>
+              </w:rPr>
+            </w:pPr>
+            <w:r>
+              <w:rPr>
+                <w:sz w:val="20"/>
+                <w:szCs w:val="20"/>
+              </w:rPr>
+              <w:t>DSR successfully routing automatically and is determined by the protocol</w:t>
+            </w:r>
+          </w:p>
+          <w:p>
+            <w:pPr>
+              <w:pStyle w:val="ListParagraph"/>
+              <w:numPr>
+                <w:ilvl w:val="0"/>
+                <w:numId w:val="6"/>
+              </w:numPr>
+              <w:rPr>
+                <w:sz w:val="20"/>
+                <w:szCs w:val="20"/>
+              </w:rPr>
+            </w:pPr>
+            <w:r>
+              <w:rPr>
+                <w:sz w:val="20"/>
+                <w:szCs w:val="20"/>
+              </w:rPr>
+              <w:t>DSR successfully send message</w:t>
+            </w:r>
+          </w:p>
         </w:tc>
         <w:tc>
           <w:tcPr>
             <w:tcW w:w="4190" w:type="dxa"/>
           </w:tcPr>
-          <w:p/>
+          <w:p>
+            <w:pPr>
+              <w:rPr>
+                <w:sz w:val="20"/>
+                <w:szCs w:val="20"/>
+              </w:rPr>
+            </w:pPr>
+          </w:p>
         </w:tc>
       </w:tr>
       <w:tr>
@@ -2147,14 +2165,7 @@
             <w:vAlign w:val="center"/>
             <w:hideMark/>
           </w:tcPr>
-          <w:p>
-            <w:pPr>
-              <w:rPr>
-                <w:sz w:val="24"/>
-                <w:szCs w:val="24"/>
-              </w:rPr>
-            </w:pPr>
-          </w:p>
+          <w:p/>
         </w:tc>
         <w:tc>
           <w:tcPr>
@@ -2168,9 +2179,12 @@
             <w:hideMark/>
           </w:tcPr>
           <w:p>
-            <w:r>
-              <w:t>Route discovery frequency</w:t>
-            </w:r>
+            <w:pPr>
+              <w:rPr>
+                <w:sz w:val="20"/>
+                <w:szCs w:val="20"/>
+              </w:rPr>
+            </w:pPr>
           </w:p>
         </w:tc>
         <w:tc>
@@ -2183,7 +2197,14 @@
               <w:right w:val="single" w:sz="6" w:space="0" w:color="FFFFFF" w:themeColor="background1"/>
             </w:tcBorders>
           </w:tcPr>
-          <w:p/>
+          <w:p>
+            <w:pPr>
+              <w:rPr>
+                <w:sz w:val="20"/>
+                <w:szCs w:val="20"/>
+              </w:rPr>
+            </w:pPr>
+          </w:p>
         </w:tc>
         <w:tc>
           <w:tcPr>
@@ -2195,7 +2216,14 @@
               <w:right w:val="single" w:sz="8" w:space="0" w:color="FFFFFF" w:themeColor="background1"/>
             </w:tcBorders>
           </w:tcPr>
-          <w:p/>
+          <w:p>
+            <w:pPr>
+              <w:rPr>
+                <w:sz w:val="20"/>
+                <w:szCs w:val="20"/>
+              </w:rPr>
+            </w:pPr>
+          </w:p>
         </w:tc>
       </w:tr>
       <w:tr>
@@ -2210,32 +2238,53 @@
             <w:vAlign w:val="center"/>
             <w:hideMark/>
           </w:tcPr>
-          <w:p>
-            <w:pPr>
-              <w:rPr>
-                <w:sz w:val="24"/>
-                <w:szCs w:val="24"/>
-              </w:rPr>
-            </w:pPr>
-          </w:p>
+          <w:p/>
         </w:tc>
         <w:tc>
           <w:tcPr>
             <w:tcW w:w="2585" w:type="dxa"/>
           </w:tcPr>
-          <w:p/>
+          <w:p>
+            <w:pPr>
+              <w:rPr>
+                <w:sz w:val="20"/>
+                <w:szCs w:val="20"/>
+              </w:rPr>
+            </w:pPr>
+            <w:r>
+              <w:rPr>
+                <w:sz w:val="20"/>
+                <w:szCs w:val="20"/>
+              </w:rPr>
+              <w:t>Route discovery frequency</w:t>
+            </w:r>
+          </w:p>
         </w:tc>
         <w:tc>
           <w:tcPr>
             <w:tcW w:w="4286" w:type="dxa"/>
           </w:tcPr>
-          <w:p/>
+          <w:p>
+            <w:pPr>
+              <w:rPr>
+                <w:sz w:val="20"/>
+                <w:szCs w:val="20"/>
+              </w:rPr>
+            </w:pPr>
+          </w:p>
         </w:tc>
         <w:tc>
           <w:tcPr>
             <w:tcW w:w="4190" w:type="dxa"/>
           </w:tcPr>
-          <w:p/>
+          <w:p>
+            <w:pPr>
+              <w:rPr>
+                <w:sz w:val="20"/>
+                <w:szCs w:val="20"/>
+              </w:rPr>
+            </w:pPr>
+          </w:p>
         </w:tc>
       </w:tr>
       <w:tr>
@@ -2255,17 +2304,7 @@
             <w:hideMark/>
           </w:tcPr>
           <w:p>
-            <w:pPr>
-              <w:rPr>
-                <w:sz w:val="24"/>
-                <w:szCs w:val="24"/>
-              </w:rPr>
-            </w:pPr>
-            <w:r>
-              <w:rPr>
-                <w:sz w:val="24"/>
-                <w:szCs w:val="24"/>
-              </w:rPr>
+            <w:r>
               <w:t>Route Request</w:t>
             </w:r>
           </w:p>
@@ -2280,7 +2319,14 @@
               <w:right w:val="single" w:sz="6" w:space="0" w:color="FFFFFF" w:themeColor="background1"/>
             </w:tcBorders>
           </w:tcPr>
-          <w:p/>
+          <w:p>
+            <w:pPr>
+              <w:rPr>
+                <w:sz w:val="20"/>
+                <w:szCs w:val="20"/>
+              </w:rPr>
+            </w:pPr>
+          </w:p>
         </w:tc>
         <w:tc>
           <w:tcPr>
@@ -2292,7 +2338,14 @@
               <w:right w:val="single" w:sz="6" w:space="0" w:color="FFFFFF" w:themeColor="background1"/>
             </w:tcBorders>
           </w:tcPr>
-          <w:p/>
+          <w:p>
+            <w:pPr>
+              <w:rPr>
+                <w:sz w:val="20"/>
+                <w:szCs w:val="20"/>
+              </w:rPr>
+            </w:pPr>
+          </w:p>
         </w:tc>
         <w:tc>
           <w:tcPr>
@@ -2304,7 +2357,14 @@
               <w:right w:val="single" w:sz="8" w:space="0" w:color="FFFFFF" w:themeColor="background1"/>
             </w:tcBorders>
           </w:tcPr>
-          <w:p/>
+          <w:p>
+            <w:pPr>
+              <w:rPr>
+                <w:sz w:val="20"/>
+                <w:szCs w:val="20"/>
+              </w:rPr>
+            </w:pPr>
+          </w:p>
         </w:tc>
       </w:tr>
       <w:tr>
@@ -2324,32 +2384,46 @@
             <w:vAlign w:val="center"/>
             <w:hideMark/>
           </w:tcPr>
-          <w:p>
-            <w:pPr>
-              <w:rPr>
-                <w:sz w:val="24"/>
-                <w:szCs w:val="24"/>
-              </w:rPr>
-            </w:pPr>
-          </w:p>
+          <w:p/>
         </w:tc>
         <w:tc>
           <w:tcPr>
             <w:tcW w:w="2585" w:type="dxa"/>
           </w:tcPr>
-          <w:p/>
+          <w:p>
+            <w:pPr>
+              <w:rPr>
+                <w:sz w:val="20"/>
+                <w:szCs w:val="20"/>
+              </w:rPr>
+            </w:pPr>
+          </w:p>
         </w:tc>
         <w:tc>
           <w:tcPr>
             <w:tcW w:w="4286" w:type="dxa"/>
           </w:tcPr>
-          <w:p/>
+          <w:p>
+            <w:pPr>
+              <w:rPr>
+                <w:sz w:val="20"/>
+                <w:szCs w:val="20"/>
+              </w:rPr>
+            </w:pPr>
+          </w:p>
         </w:tc>
         <w:tc>
           <w:tcPr>
             <w:tcW w:w="4190" w:type="dxa"/>
           </w:tcPr>
-          <w:p/>
+          <w:p>
+            <w:pPr>
+              <w:rPr>
+                <w:sz w:val="20"/>
+                <w:szCs w:val="20"/>
+              </w:rPr>
+            </w:pPr>
+          </w:p>
         </w:tc>
       </w:tr>
       <w:tr>
@@ -2369,14 +2443,7 @@
             <w:vAlign w:val="center"/>
             <w:hideMark/>
           </w:tcPr>
-          <w:p>
-            <w:pPr>
-              <w:rPr>
-                <w:sz w:val="24"/>
-                <w:szCs w:val="24"/>
-              </w:rPr>
-            </w:pPr>
-          </w:p>
+          <w:p/>
         </w:tc>
         <w:tc>
           <w:tcPr>
@@ -2388,7 +2455,14 @@
               <w:right w:val="single" w:sz="6" w:space="0" w:color="FFFFFF" w:themeColor="background1"/>
             </w:tcBorders>
           </w:tcPr>
-          <w:p/>
+          <w:p>
+            <w:pPr>
+              <w:rPr>
+                <w:sz w:val="20"/>
+                <w:szCs w:val="20"/>
+              </w:rPr>
+            </w:pPr>
+          </w:p>
         </w:tc>
         <w:tc>
           <w:tcPr>
@@ -2400,7 +2474,14 @@
               <w:right w:val="single" w:sz="6" w:space="0" w:color="FFFFFF" w:themeColor="background1"/>
             </w:tcBorders>
           </w:tcPr>
-          <w:p/>
+          <w:p>
+            <w:pPr>
+              <w:rPr>
+                <w:sz w:val="20"/>
+                <w:szCs w:val="20"/>
+              </w:rPr>
+            </w:pPr>
+          </w:p>
         </w:tc>
         <w:tc>
           <w:tcPr>
@@ -2412,7 +2493,14 @@
               <w:right w:val="single" w:sz="8" w:space="0" w:color="FFFFFF" w:themeColor="background1"/>
             </w:tcBorders>
           </w:tcPr>
-          <w:p/>
+          <w:p>
+            <w:pPr>
+              <w:rPr>
+                <w:sz w:val="20"/>
+                <w:szCs w:val="20"/>
+              </w:rPr>
+            </w:pPr>
+          </w:p>
         </w:tc>
       </w:tr>
       <w:tr>
@@ -2432,14 +2520,7 @@
             <w:vAlign w:val="center"/>
             <w:hideMark/>
           </w:tcPr>
-          <w:p>
-            <w:pPr>
-              <w:rPr>
-                <w:sz w:val="24"/>
-                <w:szCs w:val="24"/>
-              </w:rPr>
-            </w:pPr>
-          </w:p>
+          <w:p/>
         </w:tc>
         <w:tc>
           <w:tcPr>
@@ -2447,7 +2528,17 @@
             <w:hideMark/>
           </w:tcPr>
           <w:p>
-            <w:r>
+            <w:pPr>
+              <w:rPr>
+                <w:sz w:val="20"/>
+                <w:szCs w:val="20"/>
+              </w:rPr>
+            </w:pPr>
+            <w:r>
+              <w:rPr>
+                <w:sz w:val="20"/>
+                <w:szCs w:val="20"/>
+              </w:rPr>
               <w:t>Hop limit</w:t>
             </w:r>
           </w:p>
@@ -2456,13 +2547,27 @@
           <w:tcPr>
             <w:tcW w:w="4286" w:type="dxa"/>
           </w:tcPr>
-          <w:p/>
+          <w:p>
+            <w:pPr>
+              <w:rPr>
+                <w:sz w:val="20"/>
+                <w:szCs w:val="20"/>
+              </w:rPr>
+            </w:pPr>
+          </w:p>
         </w:tc>
         <w:tc>
           <w:tcPr>
             <w:tcW w:w="4190" w:type="dxa"/>
           </w:tcPr>
-          <w:p/>
+          <w:p>
+            <w:pPr>
+              <w:rPr>
+                <w:sz w:val="20"/>
+                <w:szCs w:val="20"/>
+              </w:rPr>
+            </w:pPr>
+          </w:p>
         </w:tc>
       </w:tr>
       <w:tr>
@@ -2482,14 +2587,7 @@
             <w:vAlign w:val="center"/>
             <w:hideMark/>
           </w:tcPr>
-          <w:p>
-            <w:pPr>
-              <w:rPr>
-                <w:sz w:val="24"/>
-                <w:szCs w:val="24"/>
-              </w:rPr>
-            </w:pPr>
-          </w:p>
+          <w:p/>
         </w:tc>
         <w:tc>
           <w:tcPr>
@@ -2503,7 +2601,17 @@
             <w:hideMark/>
           </w:tcPr>
           <w:p>
-            <w:r>
+            <w:pPr>
+              <w:rPr>
+                <w:sz w:val="20"/>
+                <w:szCs w:val="20"/>
+              </w:rPr>
+            </w:pPr>
+            <w:r>
+              <w:rPr>
+                <w:sz w:val="20"/>
+                <w:szCs w:val="20"/>
+              </w:rPr>
               <w:t>Restricted Propagation of Route Request</w:t>
             </w:r>
           </w:p>
@@ -2518,7 +2626,14 @@
               <w:right w:val="single" w:sz="6" w:space="0" w:color="FFFFFF" w:themeColor="background1"/>
             </w:tcBorders>
           </w:tcPr>
-          <w:p/>
+          <w:p>
+            <w:pPr>
+              <w:rPr>
+                <w:sz w:val="20"/>
+                <w:szCs w:val="20"/>
+              </w:rPr>
+            </w:pPr>
+          </w:p>
         </w:tc>
         <w:tc>
           <w:tcPr>
@@ -2530,7 +2645,14 @@
               <w:right w:val="single" w:sz="8" w:space="0" w:color="FFFFFF" w:themeColor="background1"/>
             </w:tcBorders>
           </w:tcPr>
-          <w:p/>
+          <w:p>
+            <w:pPr>
+              <w:rPr>
+                <w:sz w:val="20"/>
+                <w:szCs w:val="20"/>
+              </w:rPr>
+            </w:pPr>
+          </w:p>
         </w:tc>
       </w:tr>
       <w:tr>
@@ -2548,17 +2670,7 @@
             <w:hideMark/>
           </w:tcPr>
           <w:p>
-            <w:pPr>
-              <w:rPr>
-                <w:sz w:val="24"/>
-                <w:szCs w:val="24"/>
-              </w:rPr>
-            </w:pPr>
-            <w:r>
-              <w:rPr>
-                <w:sz w:val="24"/>
-                <w:szCs w:val="24"/>
-              </w:rPr>
+            <w:r>
               <w:t>Route Cache</w:t>
             </w:r>
           </w:p>
@@ -2567,19 +2679,54 @@
           <w:tcPr>
             <w:tcW w:w="2585" w:type="dxa"/>
           </w:tcPr>
-          <w:p/>
+          <w:p>
+            <w:pPr>
+              <w:rPr>
+                <w:sz w:val="20"/>
+                <w:szCs w:val="20"/>
+              </w:rPr>
+            </w:pPr>
+            <w:r>
+              <w:rPr>
+                <w:sz w:val="20"/>
+                <w:szCs w:val="20"/>
+              </w:rPr>
+              <w:t>Maintaining route cache information</w:t>
+            </w:r>
+          </w:p>
         </w:tc>
         <w:tc>
           <w:tcPr>
             <w:tcW w:w="4286" w:type="dxa"/>
           </w:tcPr>
-          <w:p/>
+          <w:p>
+            <w:pPr>
+              <w:rPr>
+                <w:sz w:val="20"/>
+                <w:szCs w:val="20"/>
+              </w:rPr>
+            </w:pPr>
+            <w:r>
+              <w:rPr>
+                <w:sz w:val="20"/>
+                <w:szCs w:val="20"/>
+              </w:rPr>
+              <w:t>Each node successfully maintains a route cache and remember the routes that it has learnt about</w:t>
+            </w:r>
+          </w:p>
         </w:tc>
         <w:tc>
           <w:tcPr>
             <w:tcW w:w="4190" w:type="dxa"/>
           </w:tcPr>
-          <w:p/>
+          <w:p>
+            <w:pPr>
+              <w:rPr>
+                <w:sz w:val="20"/>
+                <w:szCs w:val="20"/>
+              </w:rPr>
+            </w:pPr>
+          </w:p>
         </w:tc>
       </w:tr>
       <w:tr>
@@ -2599,14 +2746,7 @@
             <w:vAlign w:val="center"/>
             <w:hideMark/>
           </w:tcPr>
-          <w:p>
-            <w:pPr>
-              <w:rPr>
-                <w:sz w:val="24"/>
-                <w:szCs w:val="24"/>
-              </w:rPr>
-            </w:pPr>
-          </w:p>
+          <w:p/>
         </w:tc>
         <w:tc>
           <w:tcPr>
@@ -2620,7 +2760,17 @@
             <w:hideMark/>
           </w:tcPr>
           <w:p>
-            <w:r>
+            <w:pPr>
+              <w:rPr>
+                <w:sz w:val="20"/>
+                <w:szCs w:val="20"/>
+              </w:rPr>
+            </w:pPr>
+            <w:r>
+              <w:rPr>
+                <w:sz w:val="20"/>
+                <w:szCs w:val="20"/>
+              </w:rPr>
               <w:t>Route cache updates</w:t>
             </w:r>
           </w:p>
@@ -2635,7 +2785,14 @@
               <w:right w:val="single" w:sz="6" w:space="0" w:color="FFFFFF" w:themeColor="background1"/>
             </w:tcBorders>
           </w:tcPr>
-          <w:p/>
+          <w:p>
+            <w:pPr>
+              <w:rPr>
+                <w:sz w:val="20"/>
+                <w:szCs w:val="20"/>
+              </w:rPr>
+            </w:pPr>
+          </w:p>
         </w:tc>
         <w:tc>
           <w:tcPr>
@@ -2647,7 +2804,14 @@
               <w:right w:val="single" w:sz="8" w:space="0" w:color="FFFFFF" w:themeColor="background1"/>
             </w:tcBorders>
           </w:tcPr>
-          <w:p/>
+          <w:p>
+            <w:pPr>
+              <w:rPr>
+                <w:sz w:val="20"/>
+                <w:szCs w:val="20"/>
+              </w:rPr>
+            </w:pPr>
+          </w:p>
         </w:tc>
       </w:tr>
       <w:tr>
@@ -2665,14 +2829,7 @@
             <w:vAlign w:val="center"/>
             <w:hideMark/>
           </w:tcPr>
-          <w:p>
-            <w:pPr>
-              <w:rPr>
-                <w:sz w:val="24"/>
-                <w:szCs w:val="24"/>
-              </w:rPr>
-            </w:pPr>
-          </w:p>
+          <w:p/>
         </w:tc>
         <w:tc>
           <w:tcPr>
@@ -2680,8 +2837,26 @@
             <w:hideMark/>
           </w:tcPr>
           <w:p>
-            <w:r>
-              <w:t>Route cache  has no available information</w:t>
+            <w:pPr>
+              <w:rPr>
+                <w:sz w:val="20"/>
+                <w:szCs w:val="20"/>
+              </w:rPr>
+            </w:pPr>
+            <w:r>
+              <w:rPr>
+                <w:sz w:val="20"/>
+                <w:szCs w:val="20"/>
+              </w:rPr>
+              <w:t xml:space="preserve">Route cache  has no </w:t>
+            </w:r>
+            <w:r>
+              <w:rPr>
+                <w:sz w:val="20"/>
+                <w:szCs w:val="20"/>
+              </w:rPr>
+              <w:lastRenderedPageBreak/>
+              <w:t>available information</w:t>
             </w:r>
           </w:p>
         </w:tc>
@@ -2689,13 +2864,27 @@
           <w:tcPr>
             <w:tcW w:w="4286" w:type="dxa"/>
           </w:tcPr>
-          <w:p/>
+          <w:p>
+            <w:pPr>
+              <w:rPr>
+                <w:sz w:val="20"/>
+                <w:szCs w:val="20"/>
+              </w:rPr>
+            </w:pPr>
+          </w:p>
         </w:tc>
         <w:tc>
           <w:tcPr>
             <w:tcW w:w="4190" w:type="dxa"/>
           </w:tcPr>
-          <w:p/>
+          <w:p>
+            <w:pPr>
+              <w:rPr>
+                <w:sz w:val="20"/>
+                <w:szCs w:val="20"/>
+              </w:rPr>
+            </w:pPr>
+          </w:p>
         </w:tc>
       </w:tr>
       <w:tr>
@@ -2715,14 +2904,7 @@
             <w:vAlign w:val="center"/>
             <w:hideMark/>
           </w:tcPr>
-          <w:p>
-            <w:pPr>
-              <w:rPr>
-                <w:sz w:val="24"/>
-                <w:szCs w:val="24"/>
-              </w:rPr>
-            </w:pPr>
-          </w:p>
+          <w:p/>
         </w:tc>
         <w:tc>
           <w:tcPr>
@@ -2736,7 +2918,17 @@
             <w:hideMark/>
           </w:tcPr>
           <w:p>
-            <w:r>
+            <w:pPr>
+              <w:rPr>
+                <w:sz w:val="20"/>
+                <w:szCs w:val="20"/>
+              </w:rPr>
+            </w:pPr>
+            <w:r>
+              <w:rPr>
+                <w:sz w:val="20"/>
+                <w:szCs w:val="20"/>
+              </w:rPr>
               <w:t>Caching overhead routing information</w:t>
             </w:r>
           </w:p>
@@ -2751,7 +2943,14 @@
               <w:right w:val="single" w:sz="6" w:space="0" w:color="FFFFFF" w:themeColor="background1"/>
             </w:tcBorders>
           </w:tcPr>
-          <w:p/>
+          <w:p>
+            <w:pPr>
+              <w:rPr>
+                <w:sz w:val="20"/>
+                <w:szCs w:val="20"/>
+              </w:rPr>
+            </w:pPr>
+          </w:p>
         </w:tc>
         <w:tc>
           <w:tcPr>
@@ -2763,7 +2962,14 @@
               <w:right w:val="single" w:sz="8" w:space="0" w:color="FFFFFF" w:themeColor="background1"/>
             </w:tcBorders>
           </w:tcPr>
-          <w:p/>
+          <w:p>
+            <w:pPr>
+              <w:rPr>
+                <w:sz w:val="20"/>
+                <w:szCs w:val="20"/>
+              </w:rPr>
+            </w:pPr>
+          </w:p>
         </w:tc>
       </w:tr>
       <w:tr>
@@ -2781,17 +2987,7 @@
             <w:hideMark/>
           </w:tcPr>
           <w:p>
-            <w:pPr>
-              <w:rPr>
-                <w:sz w:val="24"/>
-                <w:szCs w:val="24"/>
-              </w:rPr>
-            </w:pPr>
-            <w:r>
-              <w:rPr>
-                <w:sz w:val="24"/>
-                <w:szCs w:val="24"/>
-              </w:rPr>
+            <w:r>
               <w:t>Route Replay</w:t>
             </w:r>
           </w:p>
@@ -2800,19 +2996,77 @@
           <w:tcPr>
             <w:tcW w:w="2585" w:type="dxa"/>
           </w:tcPr>
-          <w:p/>
+          <w:p>
+            <w:pPr>
+              <w:rPr>
+                <w:sz w:val="20"/>
+                <w:szCs w:val="20"/>
+              </w:rPr>
+            </w:pPr>
+            <w:r>
+              <w:rPr>
+                <w:sz w:val="20"/>
+                <w:szCs w:val="20"/>
+              </w:rPr>
+              <w:t>Complete route discovery</w:t>
+            </w:r>
+          </w:p>
         </w:tc>
         <w:tc>
           <w:tcPr>
             <w:tcW w:w="4286" w:type="dxa"/>
           </w:tcPr>
-          <w:p/>
+          <w:p>
+            <w:pPr>
+              <w:rPr>
+                <w:sz w:val="20"/>
+                <w:szCs w:val="20"/>
+              </w:rPr>
+            </w:pPr>
+            <w:r>
+              <w:rPr>
+                <w:sz w:val="20"/>
+                <w:szCs w:val="20"/>
+              </w:rPr>
+              <w:t xml:space="preserve">A trying to find route to E. Each intermediate </w:t>
+            </w:r>
+            <w:r>
+              <w:rPr>
+                <w:sz w:val="20"/>
+                <w:szCs w:val="20"/>
+              </w:rPr>
+              <w:t xml:space="preserve">node appends its ID at the end. </w:t>
+            </w:r>
+            <w:proofErr w:type="spellStart"/>
+            <w:r>
+              <w:rPr>
+                <w:sz w:val="20"/>
+                <w:szCs w:val="20"/>
+              </w:rPr>
+              <w:t>E</w:t>
+            </w:r>
+            <w:proofErr w:type="spellEnd"/>
+            <w:r>
+              <w:rPr>
+                <w:sz w:val="20"/>
+                <w:szCs w:val="20"/>
+              </w:rPr>
+              <w:t xml:space="preserve"> knows the reverse route and successfully sends a route reply.</w:t>
+            </w:r>
+          </w:p>
         </w:tc>
         <w:tc>
           <w:tcPr>
             <w:tcW w:w="4190" w:type="dxa"/>
           </w:tcPr>
-          <w:p/>
+          <w:p>
+            <w:pPr>
+              <w:rPr>
+                <w:sz w:val="20"/>
+                <w:szCs w:val="20"/>
+              </w:rPr>
+            </w:pPr>
+          </w:p>
         </w:tc>
       </w:tr>
       <w:tr>
@@ -2832,14 +3086,7 @@
             <w:vAlign w:val="center"/>
             <w:hideMark/>
           </w:tcPr>
-          <w:p>
-            <w:pPr>
-              <w:rPr>
-                <w:sz w:val="24"/>
-                <w:szCs w:val="24"/>
-              </w:rPr>
-            </w:pPr>
-          </w:p>
+          <w:p/>
         </w:tc>
         <w:tc>
           <w:tcPr>
@@ -2850,11 +3097,20 @@
               <w:bottom w:val="single" w:sz="6" w:space="0" w:color="FFFFFF" w:themeColor="background1"/>
               <w:right w:val="single" w:sz="6" w:space="0" w:color="FFFFFF" w:themeColor="background1"/>
             </w:tcBorders>
-            <w:hideMark/>
-          </w:tcPr>
-          <w:p>
-            <w:r>
-              <w:t>Waiting before replay</w:t>
+          </w:tcPr>
+          <w:p>
+            <w:pPr>
+              <w:rPr>
+                <w:sz w:val="20"/>
+                <w:szCs w:val="20"/>
+              </w:rPr>
+            </w:pPr>
+            <w:r>
+              <w:rPr>
+                <w:sz w:val="20"/>
+                <w:szCs w:val="20"/>
+              </w:rPr>
+              <w:t>Partial route discovery</w:t>
             </w:r>
           </w:p>
         </w:tc>
@@ -2868,7 +3124,42 @@
               <w:right w:val="single" w:sz="6" w:space="0" w:color="FFFFFF" w:themeColor="background1"/>
             </w:tcBorders>
           </w:tcPr>
-          <w:p/>
+          <w:p>
+            <w:pPr>
+              <w:rPr>
+                <w:sz w:val="20"/>
+                <w:szCs w:val="20"/>
+              </w:rPr>
+            </w:pPr>
+            <w:r>
+              <w:rPr>
+                <w:sz w:val="20"/>
+                <w:szCs w:val="20"/>
+              </w:rPr>
+              <w:t>A is trying to find a route to E. C has a</w:t>
+            </w:r>
+            <w:r>
+              <w:rPr>
+                <w:sz w:val="20"/>
+                <w:szCs w:val="20"/>
+              </w:rPr>
+              <w:t xml:space="preserve"> route to E in its route cache. </w:t>
+            </w:r>
+            <w:r>
+              <w:rPr>
+                <w:sz w:val="20"/>
+                <w:szCs w:val="20"/>
+              </w:rPr>
+              <w:t>C successfully sends back the complete route to A</w:t>
+            </w:r>
+            <w:r>
+              <w:rPr>
+                <w:sz w:val="20"/>
+                <w:szCs w:val="20"/>
+              </w:rPr>
+              <w:t>.</w:t>
+            </w:r>
+          </w:p>
         </w:tc>
         <w:tc>
           <w:tcPr>
@@ -2880,7 +3171,14 @@
               <w:right w:val="single" w:sz="8" w:space="0" w:color="FFFFFF" w:themeColor="background1"/>
             </w:tcBorders>
           </w:tcPr>
-          <w:p/>
+          <w:p>
+            <w:pPr>
+              <w:rPr>
+                <w:sz w:val="20"/>
+                <w:szCs w:val="20"/>
+              </w:rPr>
+            </w:pPr>
+          </w:p>
         </w:tc>
       </w:tr>
       <w:tr>
@@ -2898,23 +3196,25 @@
             <w:vAlign w:val="center"/>
             <w:hideMark/>
           </w:tcPr>
-          <w:p>
-            <w:pPr>
-              <w:rPr>
-                <w:sz w:val="24"/>
-                <w:szCs w:val="24"/>
-              </w:rPr>
-            </w:pPr>
-          </w:p>
+          <w:p/>
         </w:tc>
         <w:tc>
           <w:tcPr>
             <w:tcW w:w="2585" w:type="dxa"/>
-            <w:hideMark/>
-          </w:tcPr>
-          <w:p>
-            <w:r>
-              <w:t>Caching overhead routing information</w:t>
+          </w:tcPr>
+          <w:p>
+            <w:pPr>
+              <w:rPr>
+                <w:sz w:val="20"/>
+                <w:szCs w:val="20"/>
+              </w:rPr>
+            </w:pPr>
+            <w:r>
+              <w:rPr>
+                <w:sz w:val="20"/>
+                <w:szCs w:val="20"/>
+              </w:rPr>
+              <w:t>Waiting before replay</w:t>
             </w:r>
           </w:p>
         </w:tc>
@@ -2922,13 +3222,27 @@
           <w:tcPr>
             <w:tcW w:w="4286" w:type="dxa"/>
           </w:tcPr>
-          <w:p/>
+          <w:p>
+            <w:pPr>
+              <w:rPr>
+                <w:sz w:val="20"/>
+                <w:szCs w:val="20"/>
+              </w:rPr>
+            </w:pPr>
+          </w:p>
         </w:tc>
         <w:tc>
           <w:tcPr>
             <w:tcW w:w="4190" w:type="dxa"/>
           </w:tcPr>
-          <w:p/>
+          <w:p>
+            <w:pPr>
+              <w:rPr>
+                <w:sz w:val="20"/>
+                <w:szCs w:val="20"/>
+              </w:rPr>
+            </w:pPr>
+          </w:p>
         </w:tc>
       </w:tr>
       <w:tr>
@@ -2948,14 +3262,7 @@
             <w:vAlign w:val="center"/>
             <w:hideMark/>
           </w:tcPr>
-          <w:p>
-            <w:pPr>
-              <w:rPr>
-                <w:sz w:val="24"/>
-                <w:szCs w:val="24"/>
-              </w:rPr>
-            </w:pPr>
-          </w:p>
+          <w:p/>
         </w:tc>
         <w:tc>
           <w:tcPr>
@@ -2967,7 +3274,21 @@
               <w:right w:val="single" w:sz="6" w:space="0" w:color="FFFFFF" w:themeColor="background1"/>
             </w:tcBorders>
           </w:tcPr>
-          <w:p/>
+          <w:p>
+            <w:pPr>
+              <w:rPr>
+                <w:sz w:val="20"/>
+                <w:szCs w:val="20"/>
+              </w:rPr>
+            </w:pPr>
+            <w:r>
+              <w:rPr>
+                <w:sz w:val="20"/>
+                <w:szCs w:val="20"/>
+              </w:rPr>
+              <w:t>Caching overhead routing information</w:t>
+            </w:r>
+          </w:p>
         </w:tc>
         <w:tc>
           <w:tcPr>
@@ -2979,7 +3300,14 @@
               <w:right w:val="single" w:sz="6" w:space="0" w:color="FFFFFF" w:themeColor="background1"/>
             </w:tcBorders>
           </w:tcPr>
-          <w:p/>
+          <w:p>
+            <w:pPr>
+              <w:rPr>
+                <w:sz w:val="20"/>
+                <w:szCs w:val="20"/>
+              </w:rPr>
+            </w:pPr>
+          </w:p>
         </w:tc>
         <w:tc>
           <w:tcPr>
@@ -2991,7 +3319,14 @@
               <w:right w:val="single" w:sz="8" w:space="0" w:color="FFFFFF" w:themeColor="background1"/>
             </w:tcBorders>
           </w:tcPr>
-          <w:p/>
+          <w:p>
+            <w:pPr>
+              <w:rPr>
+                <w:sz w:val="20"/>
+                <w:szCs w:val="20"/>
+              </w:rPr>
+            </w:pPr>
+          </w:p>
         </w:tc>
       </w:tr>
       <w:tr>
@@ -3006,17 +3341,7 @@
             <w:hideMark/>
           </w:tcPr>
           <w:p>
-            <w:pPr>
-              <w:rPr>
-                <w:sz w:val="24"/>
-                <w:szCs w:val="24"/>
-              </w:rPr>
-            </w:pPr>
-            <w:r>
-              <w:rPr>
-                <w:sz w:val="24"/>
-                <w:szCs w:val="24"/>
-              </w:rPr>
+            <w:r>
               <w:t>Route Maintenance</w:t>
             </w:r>
           </w:p>
@@ -3025,19 +3350,54 @@
           <w:tcPr>
             <w:tcW w:w="2585" w:type="dxa"/>
           </w:tcPr>
-          <w:p/>
+          <w:p>
+            <w:pPr>
+              <w:rPr>
+                <w:sz w:val="20"/>
+                <w:szCs w:val="20"/>
+              </w:rPr>
+            </w:pPr>
+            <w:r>
+              <w:rPr>
+                <w:sz w:val="20"/>
+                <w:szCs w:val="20"/>
+              </w:rPr>
+              <w:t>Alternative route for broken route</w:t>
+            </w:r>
+          </w:p>
         </w:tc>
         <w:tc>
           <w:tcPr>
             <w:tcW w:w="4286" w:type="dxa"/>
           </w:tcPr>
-          <w:p/>
+          <w:p>
+            <w:pPr>
+              <w:rPr>
+                <w:sz w:val="20"/>
+                <w:szCs w:val="20"/>
+              </w:rPr>
+            </w:pPr>
+            <w:r>
+              <w:rPr>
+                <w:sz w:val="20"/>
+                <w:szCs w:val="20"/>
+              </w:rPr>
+              <w:t>A successfully using alternative route</w:t>
+            </w:r>
+          </w:p>
         </w:tc>
         <w:tc>
           <w:tcPr>
             <w:tcW w:w="4190" w:type="dxa"/>
           </w:tcPr>
-          <w:p/>
+          <w:p>
+            <w:pPr>
+              <w:rPr>
+                <w:sz w:val="20"/>
+                <w:szCs w:val="20"/>
+              </w:rPr>
+            </w:pPr>
+          </w:p>
         </w:tc>
       </w:tr>
       <w:tr>
@@ -3057,14 +3417,7 @@
             <w:vAlign w:val="center"/>
             <w:hideMark/>
           </w:tcPr>
-          <w:p>
-            <w:pPr>
-              <w:rPr>
-                <w:sz w:val="24"/>
-                <w:szCs w:val="24"/>
-              </w:rPr>
-            </w:pPr>
-          </w:p>
+          <w:p/>
         </w:tc>
         <w:tc>
           <w:tcPr>
@@ -3075,11 +3428,20 @@
               <w:bottom w:val="single" w:sz="6" w:space="0" w:color="FFFFFF" w:themeColor="background1"/>
               <w:right w:val="single" w:sz="6" w:space="0" w:color="FFFFFF" w:themeColor="background1"/>
             </w:tcBorders>
-            <w:hideMark/>
-          </w:tcPr>
-          <w:p>
-            <w:r>
-              <w:t>Active acknowledgment</w:t>
+          </w:tcPr>
+          <w:p>
+            <w:pPr>
+              <w:rPr>
+                <w:sz w:val="20"/>
+                <w:szCs w:val="20"/>
+              </w:rPr>
+            </w:pPr>
+            <w:r>
+              <w:rPr>
+                <w:sz w:val="20"/>
+                <w:szCs w:val="20"/>
+              </w:rPr>
+              <w:t>New route discovery for broken route</w:t>
             </w:r>
           </w:p>
         </w:tc>
@@ -3093,7 +3455,14 @@
               <w:right w:val="single" w:sz="6" w:space="0" w:color="FFFFFF" w:themeColor="background1"/>
             </w:tcBorders>
           </w:tcPr>
-          <w:p/>
+          <w:p>
+            <w:pPr>
+              <w:rPr>
+                <w:sz w:val="20"/>
+                <w:szCs w:val="20"/>
+              </w:rPr>
+            </w:pPr>
+          </w:p>
         </w:tc>
         <w:tc>
           <w:tcPr>
@@ -3105,7 +3474,14 @@
               <w:right w:val="single" w:sz="8" w:space="0" w:color="FFFFFF" w:themeColor="background1"/>
             </w:tcBorders>
           </w:tcPr>
-          <w:p/>
+          <w:p>
+            <w:pPr>
+              <w:rPr>
+                <w:sz w:val="20"/>
+                <w:szCs w:val="20"/>
+              </w:rPr>
+            </w:pPr>
+          </w:p>
         </w:tc>
       </w:tr>
       <w:tr>
@@ -3120,23 +3496,25 @@
             <w:vAlign w:val="center"/>
             <w:hideMark/>
           </w:tcPr>
-          <w:p>
-            <w:pPr>
-              <w:rPr>
-                <w:sz w:val="24"/>
-                <w:szCs w:val="24"/>
-              </w:rPr>
-            </w:pPr>
-          </w:p>
+          <w:p/>
         </w:tc>
         <w:tc>
           <w:tcPr>
             <w:tcW w:w="2585" w:type="dxa"/>
-            <w:hideMark/>
-          </w:tcPr>
-          <w:p>
-            <w:r>
-              <w:t>Route Error Message</w:t>
+          </w:tcPr>
+          <w:p>
+            <w:pPr>
+              <w:rPr>
+                <w:sz w:val="20"/>
+                <w:szCs w:val="20"/>
+              </w:rPr>
+            </w:pPr>
+            <w:r>
+              <w:rPr>
+                <w:sz w:val="20"/>
+                <w:szCs w:val="20"/>
+              </w:rPr>
+              <w:t>Active acknowledgment</w:t>
             </w:r>
           </w:p>
         </w:tc>
@@ -3144,13 +3522,27 @@
           <w:tcPr>
             <w:tcW w:w="4286" w:type="dxa"/>
           </w:tcPr>
-          <w:p/>
+          <w:p>
+            <w:pPr>
+              <w:rPr>
+                <w:sz w:val="20"/>
+                <w:szCs w:val="20"/>
+              </w:rPr>
+            </w:pPr>
+          </w:p>
         </w:tc>
         <w:tc>
           <w:tcPr>
             <w:tcW w:w="4190" w:type="dxa"/>
           </w:tcPr>
-          <w:p/>
+          <w:p>
+            <w:pPr>
+              <w:rPr>
+                <w:sz w:val="20"/>
+                <w:szCs w:val="20"/>
+              </w:rPr>
+            </w:pPr>
+          </w:p>
         </w:tc>
       </w:tr>
       <w:tr>
@@ -3170,14 +3562,7 @@
             <w:vAlign w:val="center"/>
             <w:hideMark/>
           </w:tcPr>
-          <w:p>
-            <w:pPr>
-              <w:rPr>
-                <w:sz w:val="24"/>
-                <w:szCs w:val="24"/>
-              </w:rPr>
-            </w:pPr>
-          </w:p>
+          <w:p/>
         </w:tc>
         <w:tc>
           <w:tcPr>
@@ -3189,7 +3574,21 @@
               <w:right w:val="single" w:sz="6" w:space="0" w:color="FFFFFF" w:themeColor="background1"/>
             </w:tcBorders>
           </w:tcPr>
-          <w:p/>
+          <w:p>
+            <w:pPr>
+              <w:rPr>
+                <w:sz w:val="20"/>
+                <w:szCs w:val="20"/>
+              </w:rPr>
+            </w:pPr>
+            <w:r>
+              <w:rPr>
+                <w:sz w:val="20"/>
+                <w:szCs w:val="20"/>
+              </w:rPr>
+              <w:t>Route Error Message</w:t>
+            </w:r>
+          </w:p>
         </w:tc>
         <w:tc>
           <w:tcPr>
@@ -3201,7 +3600,14 @@
               <w:right w:val="single" w:sz="6" w:space="0" w:color="FFFFFF" w:themeColor="background1"/>
             </w:tcBorders>
           </w:tcPr>
-          <w:p/>
+          <w:p>
+            <w:pPr>
+              <w:rPr>
+                <w:sz w:val="20"/>
+                <w:szCs w:val="20"/>
+              </w:rPr>
+            </w:pPr>
+          </w:p>
         </w:tc>
         <w:tc>
           <w:tcPr>
@@ -3213,7 +3619,14 @@
               <w:right w:val="single" w:sz="8" w:space="0" w:color="FFFFFF" w:themeColor="background1"/>
             </w:tcBorders>
           </w:tcPr>
-          <w:p/>
+          <w:p>
+            <w:pPr>
+              <w:rPr>
+                <w:sz w:val="20"/>
+                <w:szCs w:val="20"/>
+              </w:rPr>
+            </w:pPr>
+          </w:p>
         </w:tc>
       </w:tr>
       <w:tr>
@@ -3228,32 +3641,405 @@
             <w:vAlign w:val="center"/>
             <w:hideMark/>
           </w:tcPr>
-          <w:p>
-            <w:pPr>
-              <w:rPr>
-                <w:sz w:val="24"/>
-                <w:szCs w:val="24"/>
-              </w:rPr>
-            </w:pPr>
-          </w:p>
+          <w:p/>
         </w:tc>
         <w:tc>
           <w:tcPr>
             <w:tcW w:w="2585" w:type="dxa"/>
           </w:tcPr>
+          <w:p>
+            <w:pPr>
+              <w:rPr>
+                <w:sz w:val="20"/>
+                <w:szCs w:val="20"/>
+              </w:rPr>
+            </w:pPr>
+          </w:p>
+        </w:tc>
+        <w:tc>
+          <w:tcPr>
+            <w:tcW w:w="4286" w:type="dxa"/>
+          </w:tcPr>
+          <w:p>
+            <w:pPr>
+              <w:rPr>
+                <w:sz w:val="20"/>
+                <w:szCs w:val="20"/>
+              </w:rPr>
+            </w:pPr>
+          </w:p>
+        </w:tc>
+        <w:tc>
+          <w:tcPr>
+            <w:tcW w:w="4190" w:type="dxa"/>
+          </w:tcPr>
+          <w:p>
+            <w:pPr>
+              <w:rPr>
+                <w:sz w:val="20"/>
+                <w:szCs w:val="20"/>
+              </w:rPr>
+            </w:pPr>
+            <w:r>
+              <w:rPr>
+                <w:sz w:val="20"/>
+                <w:szCs w:val="20"/>
+              </w:rPr>
+              <w:t>`</w:t>
+            </w:r>
+          </w:p>
+        </w:tc>
+      </w:tr>
+      <w:tr>
+        <w:trPr>
+          <w:trHeight w:val="365"/>
+        </w:trPr>
+        <w:tc>
+          <w:tcPr>
+            <w:tcW w:w="0" w:type="auto"/>
+            <w:vMerge w:val="restart"/>
+            <w:vAlign w:val="center"/>
+          </w:tcPr>
+          <w:p>
+            <w:r>
+              <w:t>Packet</w:t>
+            </w:r>
+          </w:p>
+        </w:tc>
+        <w:tc>
+          <w:tcPr>
+            <w:tcW w:w="2585" w:type="dxa"/>
+          </w:tcPr>
+          <w:p>
+            <w:pPr>
+              <w:rPr>
+                <w:sz w:val="20"/>
+                <w:szCs w:val="20"/>
+              </w:rPr>
+            </w:pPr>
+            <w:r>
+              <w:rPr>
+                <w:sz w:val="20"/>
+                <w:szCs w:val="20"/>
+              </w:rPr>
+              <w:t>Size</w:t>
+            </w:r>
+          </w:p>
+        </w:tc>
+        <w:tc>
+          <w:tcPr>
+            <w:tcW w:w="4286" w:type="dxa"/>
+          </w:tcPr>
+          <w:p>
+            <w:pPr>
+              <w:rPr>
+                <w:sz w:val="20"/>
+                <w:szCs w:val="20"/>
+              </w:rPr>
+            </w:pPr>
+            <w:r>
+              <w:rPr>
+                <w:sz w:val="20"/>
+                <w:szCs w:val="20"/>
+              </w:rPr>
+              <w:t>The number of control messages is much smaller</w:t>
+            </w:r>
+          </w:p>
+        </w:tc>
+        <w:tc>
+          <w:tcPr>
+            <w:tcW w:w="4190" w:type="dxa"/>
+          </w:tcPr>
+          <w:p>
+            <w:pPr>
+              <w:rPr>
+                <w:sz w:val="20"/>
+                <w:szCs w:val="20"/>
+              </w:rPr>
+            </w:pPr>
+          </w:p>
+        </w:tc>
+      </w:tr>
+      <w:tr>
+        <w:trPr>
+          <w:cnfStyle w:val="000000100000" w:firstRow="0" w:lastRow="0" w:firstColumn="0" w:lastColumn="0" w:oddVBand="0" w:evenVBand="0" w:oddHBand="1" w:evenHBand="0" w:firstRowFirstColumn="0" w:firstRowLastColumn="0" w:lastRowFirstColumn="0" w:lastRowLastColumn="0"/>
+          <w:trHeight w:val="365"/>
+        </w:trPr>
+        <w:tc>
+          <w:tcPr>
+            <w:tcW w:w="0" w:type="auto"/>
+            <w:vMerge/>
+            <w:vAlign w:val="center"/>
+          </w:tcPr>
           <w:p/>
         </w:tc>
         <w:tc>
           <w:tcPr>
+            <w:tcW w:w="2585" w:type="dxa"/>
+          </w:tcPr>
+          <w:p>
+            <w:pPr>
+              <w:rPr>
+                <w:sz w:val="20"/>
+                <w:szCs w:val="20"/>
+              </w:rPr>
+            </w:pPr>
+            <w:r>
+              <w:rPr>
+                <w:sz w:val="20"/>
+                <w:szCs w:val="20"/>
+              </w:rPr>
+              <w:t>Energy-efficient</w:t>
+            </w:r>
+          </w:p>
+        </w:tc>
+        <w:tc>
+          <w:tcPr>
             <w:tcW w:w="4286" w:type="dxa"/>
           </w:tcPr>
+          <w:p>
+            <w:pPr>
+              <w:rPr>
+                <w:sz w:val="20"/>
+                <w:szCs w:val="20"/>
+              </w:rPr>
+            </w:pPr>
+            <w:r>
+              <w:rPr>
+                <w:sz w:val="20"/>
+                <w:szCs w:val="20"/>
+              </w:rPr>
+              <w:t>DSR is successfully showing more energy-efficient attribute and does not congest the network</w:t>
+            </w:r>
+            <w:r>
+              <w:rPr>
+                <w:sz w:val="20"/>
+                <w:szCs w:val="20"/>
+              </w:rPr>
+              <w:t xml:space="preserve"> with too many control messages.</w:t>
+            </w:r>
+            <w:bookmarkStart w:id="0" w:name="_GoBack"/>
+            <w:bookmarkEnd w:id="0"/>
+          </w:p>
+        </w:tc>
+        <w:tc>
+          <w:tcPr>
+            <w:tcW w:w="4190" w:type="dxa"/>
+          </w:tcPr>
+          <w:p>
+            <w:pPr>
+              <w:rPr>
+                <w:sz w:val="20"/>
+                <w:szCs w:val="20"/>
+              </w:rPr>
+            </w:pPr>
+          </w:p>
+        </w:tc>
+      </w:tr>
+      <w:tr>
+        <w:trPr>
+          <w:trHeight w:val="365"/>
+        </w:trPr>
+        <w:tc>
+          <w:tcPr>
+            <w:tcW w:w="0" w:type="auto"/>
+            <w:vAlign w:val="center"/>
+          </w:tcPr>
           <w:p/>
         </w:tc>
         <w:tc>
           <w:tcPr>
+            <w:tcW w:w="2585" w:type="dxa"/>
+          </w:tcPr>
+          <w:p>
+            <w:pPr>
+              <w:rPr>
+                <w:sz w:val="20"/>
+                <w:szCs w:val="20"/>
+              </w:rPr>
+            </w:pPr>
+          </w:p>
+        </w:tc>
+        <w:tc>
+          <w:tcPr>
+            <w:tcW w:w="4286" w:type="dxa"/>
+          </w:tcPr>
+          <w:p>
+            <w:pPr>
+              <w:rPr>
+                <w:sz w:val="20"/>
+                <w:szCs w:val="20"/>
+              </w:rPr>
+            </w:pPr>
+          </w:p>
+        </w:tc>
+        <w:tc>
+          <w:tcPr>
             <w:tcW w:w="4190" w:type="dxa"/>
           </w:tcPr>
+          <w:p>
+            <w:pPr>
+              <w:rPr>
+                <w:sz w:val="20"/>
+                <w:szCs w:val="20"/>
+              </w:rPr>
+            </w:pPr>
+          </w:p>
+        </w:tc>
+      </w:tr>
+      <w:tr>
+        <w:trPr>
+          <w:cnfStyle w:val="000000100000" w:firstRow="0" w:lastRow="0" w:firstColumn="0" w:lastColumn="0" w:oddVBand="0" w:evenVBand="0" w:oddHBand="1" w:evenHBand="0" w:firstRowFirstColumn="0" w:firstRowLastColumn="0" w:lastRowFirstColumn="0" w:lastRowLastColumn="0"/>
+          <w:trHeight w:val="365"/>
+        </w:trPr>
+        <w:tc>
+          <w:tcPr>
+            <w:tcW w:w="0" w:type="auto"/>
+            <w:vAlign w:val="center"/>
+          </w:tcPr>
           <w:p/>
+        </w:tc>
+        <w:tc>
+          <w:tcPr>
+            <w:tcW w:w="2585" w:type="dxa"/>
+          </w:tcPr>
+          <w:p>
+            <w:pPr>
+              <w:rPr>
+                <w:sz w:val="20"/>
+                <w:szCs w:val="20"/>
+              </w:rPr>
+            </w:pPr>
+          </w:p>
+        </w:tc>
+        <w:tc>
+          <w:tcPr>
+            <w:tcW w:w="4286" w:type="dxa"/>
+          </w:tcPr>
+          <w:p>
+            <w:pPr>
+              <w:rPr>
+                <w:sz w:val="20"/>
+                <w:szCs w:val="20"/>
+              </w:rPr>
+            </w:pPr>
+          </w:p>
+        </w:tc>
+        <w:tc>
+          <w:tcPr>
+            <w:tcW w:w="4190" w:type="dxa"/>
+          </w:tcPr>
+          <w:p>
+            <w:pPr>
+              <w:rPr>
+                <w:sz w:val="20"/>
+                <w:szCs w:val="20"/>
+              </w:rPr>
+            </w:pPr>
+          </w:p>
+        </w:tc>
+      </w:tr>
+      <w:tr>
+        <w:trPr>
+          <w:trHeight w:val="365"/>
+        </w:trPr>
+        <w:tc>
+          <w:tcPr>
+            <w:tcW w:w="0" w:type="auto"/>
+            <w:vAlign w:val="center"/>
+          </w:tcPr>
+          <w:p/>
+        </w:tc>
+        <w:tc>
+          <w:tcPr>
+            <w:tcW w:w="2585" w:type="dxa"/>
+          </w:tcPr>
+          <w:p>
+            <w:pPr>
+              <w:rPr>
+                <w:sz w:val="20"/>
+                <w:szCs w:val="20"/>
+              </w:rPr>
+            </w:pPr>
+          </w:p>
+        </w:tc>
+        <w:tc>
+          <w:tcPr>
+            <w:tcW w:w="4286" w:type="dxa"/>
+          </w:tcPr>
+          <w:p>
+            <w:pPr>
+              <w:rPr>
+                <w:sz w:val="20"/>
+                <w:szCs w:val="20"/>
+              </w:rPr>
+            </w:pPr>
+          </w:p>
+        </w:tc>
+        <w:tc>
+          <w:tcPr>
+            <w:tcW w:w="4190" w:type="dxa"/>
+          </w:tcPr>
+          <w:p>
+            <w:pPr>
+              <w:rPr>
+                <w:sz w:val="20"/>
+                <w:szCs w:val="20"/>
+              </w:rPr>
+            </w:pPr>
+          </w:p>
+        </w:tc>
+      </w:tr>
+      <w:tr>
+        <w:trPr>
+          <w:cnfStyle w:val="000000100000" w:firstRow="0" w:lastRow="0" w:firstColumn="0" w:lastColumn="0" w:oddVBand="0" w:evenVBand="0" w:oddHBand="1" w:evenHBand="0" w:firstRowFirstColumn="0" w:firstRowLastColumn="0" w:lastRowFirstColumn="0" w:lastRowLastColumn="0"/>
+          <w:trHeight w:val="365"/>
+        </w:trPr>
+        <w:tc>
+          <w:tcPr>
+            <w:tcW w:w="0" w:type="auto"/>
+            <w:vAlign w:val="center"/>
+          </w:tcPr>
+          <w:p/>
+        </w:tc>
+        <w:tc>
+          <w:tcPr>
+            <w:tcW w:w="2585" w:type="dxa"/>
+          </w:tcPr>
+          <w:p>
+            <w:pPr>
+              <w:rPr>
+                <w:sz w:val="20"/>
+                <w:szCs w:val="20"/>
+              </w:rPr>
+            </w:pPr>
+          </w:p>
+        </w:tc>
+        <w:tc>
+          <w:tcPr>
+            <w:tcW w:w="4286" w:type="dxa"/>
+          </w:tcPr>
+          <w:p>
+            <w:pPr>
+              <w:rPr>
+                <w:sz w:val="20"/>
+                <w:szCs w:val="20"/>
+              </w:rPr>
+            </w:pPr>
+          </w:p>
+        </w:tc>
+        <w:tc>
+          <w:tcPr>
+            <w:tcW w:w="4190" w:type="dxa"/>
+          </w:tcPr>
+          <w:p>
+            <w:pPr>
+              <w:rPr>
+                <w:sz w:val="20"/>
+                <w:szCs w:val="20"/>
+              </w:rPr>
+            </w:pPr>
+          </w:p>
         </w:tc>
       </w:tr>
     </w:tbl>
@@ -3267,10 +4053,7 @@
         </w:rPr>
       </w:pPr>
     </w:p>
-    <w:p>
-      <w:bookmarkStart w:id="0" w:name="_GoBack"/>
-      <w:bookmarkEnd w:id="0"/>
-    </w:p>
+    <w:p/>
     <w:sectPr>
       <w:pgSz w:w="16838" w:h="11906" w:orient="landscape"/>
       <w:pgMar w:top="1440" w:right="1440" w:bottom="1440" w:left="1440" w:header="708" w:footer="708" w:gutter="0"/>
@@ -3373,6 +4156,316 @@
     </w:lvl>
   </w:abstractNum>
   <w:abstractNum w:abstractNumId="1">
+    <w:nsid w:val="33592A55"/>
+    <w:multiLevelType w:val="hybridMultilevel"/>
+    <w:tmpl w:val="6BF4CFD8"/>
+    <w:lvl w:ilvl="0" w:tplc="2834B17E">
+      <w:numFmt w:val="bullet"/>
+      <w:lvlText w:val="-"/>
+      <w:lvlJc w:val="left"/>
+      <w:pPr>
+        <w:ind w:left="360" w:hanging="360"/>
+      </w:pPr>
+      <w:rPr>
+        <w:rFonts w:ascii="Calibri" w:eastAsiaTheme="minorEastAsia" w:hAnsi="Calibri" w:cstheme="minorBidi" w:hint="default"/>
+      </w:rPr>
+    </w:lvl>
+    <w:lvl w:ilvl="1" w:tplc="0C090003" w:tentative="1">
+      <w:start w:val="1"/>
+      <w:numFmt w:val="bullet"/>
+      <w:lvlText w:val="o"/>
+      <w:lvlJc w:val="left"/>
+      <w:pPr>
+        <w:ind w:left="1080" w:hanging="360"/>
+      </w:pPr>
+      <w:rPr>
+        <w:rFonts w:ascii="Courier New" w:hAnsi="Courier New" w:cs="Courier New" w:hint="default"/>
+      </w:rPr>
+    </w:lvl>
+    <w:lvl w:ilvl="2" w:tplc="0C090005" w:tentative="1">
+      <w:start w:val="1"/>
+      <w:numFmt w:val="bullet"/>
+      <w:lvlText w:val=""/>
+      <w:lvlJc w:val="left"/>
+      <w:pPr>
+        <w:ind w:left="1800" w:hanging="360"/>
+      </w:pPr>
+      <w:rPr>
+        <w:rFonts w:ascii="Wingdings" w:hAnsi="Wingdings" w:hint="default"/>
+      </w:rPr>
+    </w:lvl>
+    <w:lvl w:ilvl="3" w:tplc="0C090001" w:tentative="1">
+      <w:start w:val="1"/>
+      <w:numFmt w:val="bullet"/>
+      <w:lvlText w:val=""/>
+      <w:lvlJc w:val="left"/>
+      <w:pPr>
+        <w:ind w:left="2520" w:hanging="360"/>
+      </w:pPr>
+      <w:rPr>
+        <w:rFonts w:ascii="Symbol" w:hAnsi="Symbol" w:hint="default"/>
+      </w:rPr>
+    </w:lvl>
+    <w:lvl w:ilvl="4" w:tplc="0C090003" w:tentative="1">
+      <w:start w:val="1"/>
+      <w:numFmt w:val="bullet"/>
+      <w:lvlText w:val="o"/>
+      <w:lvlJc w:val="left"/>
+      <w:pPr>
+        <w:ind w:left="3240" w:hanging="360"/>
+      </w:pPr>
+      <w:rPr>
+        <w:rFonts w:ascii="Courier New" w:hAnsi="Courier New" w:cs="Courier New" w:hint="default"/>
+      </w:rPr>
+    </w:lvl>
+    <w:lvl w:ilvl="5" w:tplc="0C090005" w:tentative="1">
+      <w:start w:val="1"/>
+      <w:numFmt w:val="bullet"/>
+      <w:lvlText w:val=""/>
+      <w:lvlJc w:val="left"/>
+      <w:pPr>
+        <w:ind w:left="3960" w:hanging="360"/>
+      </w:pPr>
+      <w:rPr>
+        <w:rFonts w:ascii="Wingdings" w:hAnsi="Wingdings" w:hint="default"/>
+      </w:rPr>
+    </w:lvl>
+    <w:lvl w:ilvl="6" w:tplc="0C090001" w:tentative="1">
+      <w:start w:val="1"/>
+      <w:numFmt w:val="bullet"/>
+      <w:lvlText w:val=""/>
+      <w:lvlJc w:val="left"/>
+      <w:pPr>
+        <w:ind w:left="4680" w:hanging="360"/>
+      </w:pPr>
+      <w:rPr>
+        <w:rFonts w:ascii="Symbol" w:hAnsi="Symbol" w:hint="default"/>
+      </w:rPr>
+    </w:lvl>
+    <w:lvl w:ilvl="7" w:tplc="0C090003" w:tentative="1">
+      <w:start w:val="1"/>
+      <w:numFmt w:val="bullet"/>
+      <w:lvlText w:val="o"/>
+      <w:lvlJc w:val="left"/>
+      <w:pPr>
+        <w:ind w:left="5400" w:hanging="360"/>
+      </w:pPr>
+      <w:rPr>
+        <w:rFonts w:ascii="Courier New" w:hAnsi="Courier New" w:cs="Courier New" w:hint="default"/>
+      </w:rPr>
+    </w:lvl>
+    <w:lvl w:ilvl="8" w:tplc="0C090005" w:tentative="1">
+      <w:start w:val="1"/>
+      <w:numFmt w:val="bullet"/>
+      <w:lvlText w:val=""/>
+      <w:lvlJc w:val="left"/>
+      <w:pPr>
+        <w:ind w:left="6120" w:hanging="360"/>
+      </w:pPr>
+      <w:rPr>
+        <w:rFonts w:ascii="Wingdings" w:hAnsi="Wingdings" w:hint="default"/>
+      </w:rPr>
+    </w:lvl>
+  </w:abstractNum>
+  <w:abstractNum w:abstractNumId="2">
+    <w:nsid w:val="3ABE4483"/>
+    <w:multiLevelType w:val="hybridMultilevel"/>
+    <w:tmpl w:val="427C0F9E"/>
+    <w:lvl w:ilvl="0" w:tplc="0C09000F">
+      <w:start w:val="1"/>
+      <w:numFmt w:val="decimal"/>
+      <w:lvlText w:val="%1."/>
+      <w:lvlJc w:val="left"/>
+      <w:pPr>
+        <w:ind w:left="720" w:hanging="360"/>
+      </w:pPr>
+    </w:lvl>
+    <w:lvl w:ilvl="1" w:tplc="0C090019" w:tentative="1">
+      <w:start w:val="1"/>
+      <w:numFmt w:val="lowerLetter"/>
+      <w:lvlText w:val="%2."/>
+      <w:lvlJc w:val="left"/>
+      <w:pPr>
+        <w:ind w:left="1440" w:hanging="360"/>
+      </w:pPr>
+    </w:lvl>
+    <w:lvl w:ilvl="2" w:tplc="0C09001B" w:tentative="1">
+      <w:start w:val="1"/>
+      <w:numFmt w:val="lowerRoman"/>
+      <w:lvlText w:val="%3."/>
+      <w:lvlJc w:val="right"/>
+      <w:pPr>
+        <w:ind w:left="2160" w:hanging="180"/>
+      </w:pPr>
+    </w:lvl>
+    <w:lvl w:ilvl="3" w:tplc="0C09000F" w:tentative="1">
+      <w:start w:val="1"/>
+      <w:numFmt w:val="decimal"/>
+      <w:lvlText w:val="%4."/>
+      <w:lvlJc w:val="left"/>
+      <w:pPr>
+        <w:ind w:left="2880" w:hanging="360"/>
+      </w:pPr>
+    </w:lvl>
+    <w:lvl w:ilvl="4" w:tplc="0C090019" w:tentative="1">
+      <w:start w:val="1"/>
+      <w:numFmt w:val="lowerLetter"/>
+      <w:lvlText w:val="%5."/>
+      <w:lvlJc w:val="left"/>
+      <w:pPr>
+        <w:ind w:left="3600" w:hanging="360"/>
+      </w:pPr>
+    </w:lvl>
+    <w:lvl w:ilvl="5" w:tplc="0C09001B" w:tentative="1">
+      <w:start w:val="1"/>
+      <w:numFmt w:val="lowerRoman"/>
+      <w:lvlText w:val="%6."/>
+      <w:lvlJc w:val="right"/>
+      <w:pPr>
+        <w:ind w:left="4320" w:hanging="180"/>
+      </w:pPr>
+    </w:lvl>
+    <w:lvl w:ilvl="6" w:tplc="0C09000F" w:tentative="1">
+      <w:start w:val="1"/>
+      <w:numFmt w:val="decimal"/>
+      <w:lvlText w:val="%7."/>
+      <w:lvlJc w:val="left"/>
+      <w:pPr>
+        <w:ind w:left="5040" w:hanging="360"/>
+      </w:pPr>
+    </w:lvl>
+    <w:lvl w:ilvl="7" w:tplc="0C090019" w:tentative="1">
+      <w:start w:val="1"/>
+      <w:numFmt w:val="lowerLetter"/>
+      <w:lvlText w:val="%8."/>
+      <w:lvlJc w:val="left"/>
+      <w:pPr>
+        <w:ind w:left="5760" w:hanging="360"/>
+      </w:pPr>
+    </w:lvl>
+    <w:lvl w:ilvl="8" w:tplc="0C09001B" w:tentative="1">
+      <w:start w:val="1"/>
+      <w:numFmt w:val="lowerRoman"/>
+      <w:lvlText w:val="%9."/>
+      <w:lvlJc w:val="right"/>
+      <w:pPr>
+        <w:ind w:left="6480" w:hanging="180"/>
+      </w:pPr>
+    </w:lvl>
+  </w:abstractNum>
+  <w:abstractNum w:abstractNumId="3">
+    <w:nsid w:val="3CB6523D"/>
+    <w:multiLevelType w:val="hybridMultilevel"/>
+    <w:tmpl w:val="E3BC3EFE"/>
+    <w:lvl w:ilvl="0" w:tplc="2834B17E">
+      <w:numFmt w:val="bullet"/>
+      <w:lvlText w:val="-"/>
+      <w:lvlJc w:val="left"/>
+      <w:pPr>
+        <w:ind w:left="720" w:hanging="360"/>
+      </w:pPr>
+      <w:rPr>
+        <w:rFonts w:ascii="Calibri" w:eastAsiaTheme="minorEastAsia" w:hAnsi="Calibri" w:cstheme="minorBidi" w:hint="default"/>
+      </w:rPr>
+    </w:lvl>
+    <w:lvl w:ilvl="1" w:tplc="0C090003" w:tentative="1">
+      <w:start w:val="1"/>
+      <w:numFmt w:val="bullet"/>
+      <w:lvlText w:val="o"/>
+      <w:lvlJc w:val="left"/>
+      <w:pPr>
+        <w:ind w:left="1440" w:hanging="360"/>
+      </w:pPr>
+      <w:rPr>
+        <w:rFonts w:ascii="Courier New" w:hAnsi="Courier New" w:cs="Courier New" w:hint="default"/>
+      </w:rPr>
+    </w:lvl>
+    <w:lvl w:ilvl="2" w:tplc="0C090005" w:tentative="1">
+      <w:start w:val="1"/>
+      <w:numFmt w:val="bullet"/>
+      <w:lvlText w:val=""/>
+      <w:lvlJc w:val="left"/>
+      <w:pPr>
+        <w:ind w:left="2160" w:hanging="360"/>
+      </w:pPr>
+      <w:rPr>
+        <w:rFonts w:ascii="Wingdings" w:hAnsi="Wingdings" w:hint="default"/>
+      </w:rPr>
+    </w:lvl>
+    <w:lvl w:ilvl="3" w:tplc="0C090001" w:tentative="1">
+      <w:start w:val="1"/>
+      <w:numFmt w:val="bullet"/>
+      <w:lvlText w:val=""/>
+      <w:lvlJc w:val="left"/>
+      <w:pPr>
+        <w:ind w:left="2880" w:hanging="360"/>
+      </w:pPr>
+      <w:rPr>
+        <w:rFonts w:ascii="Symbol" w:hAnsi="Symbol" w:hint="default"/>
+      </w:rPr>
+    </w:lvl>
+    <w:lvl w:ilvl="4" w:tplc="0C090003" w:tentative="1">
+      <w:start w:val="1"/>
+      <w:numFmt w:val="bullet"/>
+      <w:lvlText w:val="o"/>
+      <w:lvlJc w:val="left"/>
+      <w:pPr>
+        <w:ind w:left="3600" w:hanging="360"/>
+      </w:pPr>
+      <w:rPr>
+        <w:rFonts w:ascii="Courier New" w:hAnsi="Courier New" w:cs="Courier New" w:hint="default"/>
+      </w:rPr>
+    </w:lvl>
+    <w:lvl w:ilvl="5" w:tplc="0C090005" w:tentative="1">
+      <w:start w:val="1"/>
+      <w:numFmt w:val="bullet"/>
+      <w:lvlText w:val=""/>
+      <w:lvlJc w:val="left"/>
+      <w:pPr>
+        <w:ind w:left="4320" w:hanging="360"/>
+      </w:pPr>
+      <w:rPr>
+        <w:rFonts w:ascii="Wingdings" w:hAnsi="Wingdings" w:hint="default"/>
+      </w:rPr>
+    </w:lvl>
+    <w:lvl w:ilvl="6" w:tplc="0C090001" w:tentative="1">
+      <w:start w:val="1"/>
+      <w:numFmt w:val="bullet"/>
+      <w:lvlText w:val=""/>
+      <w:lvlJc w:val="left"/>
+      <w:pPr>
+        <w:ind w:left="5040" w:hanging="360"/>
+      </w:pPr>
+      <w:rPr>
+        <w:rFonts w:ascii="Symbol" w:hAnsi="Symbol" w:hint="default"/>
+      </w:rPr>
+    </w:lvl>
+    <w:lvl w:ilvl="7" w:tplc="0C090003" w:tentative="1">
+      <w:start w:val="1"/>
+      <w:numFmt w:val="bullet"/>
+      <w:lvlText w:val="o"/>
+      <w:lvlJc w:val="left"/>
+      <w:pPr>
+        <w:ind w:left="5760" w:hanging="360"/>
+      </w:pPr>
+      <w:rPr>
+        <w:rFonts w:ascii="Courier New" w:hAnsi="Courier New" w:cs="Courier New" w:hint="default"/>
+      </w:rPr>
+    </w:lvl>
+    <w:lvl w:ilvl="8" w:tplc="0C090005" w:tentative="1">
+      <w:start w:val="1"/>
+      <w:numFmt w:val="bullet"/>
+      <w:lvlText w:val=""/>
+      <w:lvlJc w:val="left"/>
+      <w:pPr>
+        <w:ind w:left="6480" w:hanging="360"/>
+      </w:pPr>
+      <w:rPr>
+        <w:rFonts w:ascii="Wingdings" w:hAnsi="Wingdings" w:hint="default"/>
+      </w:rPr>
+    </w:lvl>
+  </w:abstractNum>
+  <w:abstractNum w:abstractNumId="4">
     <w:nsid w:val="3E673B31"/>
     <w:multiLevelType w:val="hybridMultilevel"/>
     <w:tmpl w:val="D9A08E26"/>
@@ -3461,7 +4554,95 @@
       </w:pPr>
     </w:lvl>
   </w:abstractNum>
-  <w:abstractNum w:abstractNumId="2">
+  <w:abstractNum w:abstractNumId="5">
+    <w:nsid w:val="5A983B7B"/>
+    <w:multiLevelType w:val="hybridMultilevel"/>
+    <w:tmpl w:val="36DABE7C"/>
+    <w:lvl w:ilvl="0" w:tplc="2834B17E">
+      <w:numFmt w:val="bullet"/>
+      <w:lvlText w:val="-"/>
+      <w:lvlJc w:val="left"/>
+      <w:pPr>
+        <w:ind w:left="360" w:hanging="360"/>
+      </w:pPr>
+      <w:rPr>
+        <w:rFonts w:ascii="Calibri" w:eastAsiaTheme="minorEastAsia" w:hAnsi="Calibri" w:cstheme="minorBidi" w:hint="default"/>
+      </w:rPr>
+    </w:lvl>
+    <w:lvl w:ilvl="1" w:tplc="0C090019" w:tentative="1">
+      <w:start w:val="1"/>
+      <w:numFmt w:val="lowerLetter"/>
+      <w:lvlText w:val="%2."/>
+      <w:lvlJc w:val="left"/>
+      <w:pPr>
+        <w:ind w:left="1080" w:hanging="360"/>
+      </w:pPr>
+    </w:lvl>
+    <w:lvl w:ilvl="2" w:tplc="0C09001B" w:tentative="1">
+      <w:start w:val="1"/>
+      <w:numFmt w:val="lowerRoman"/>
+      <w:lvlText w:val="%3."/>
+      <w:lvlJc w:val="right"/>
+      <w:pPr>
+        <w:ind w:left="1800" w:hanging="180"/>
+      </w:pPr>
+    </w:lvl>
+    <w:lvl w:ilvl="3" w:tplc="0C09000F" w:tentative="1">
+      <w:start w:val="1"/>
+      <w:numFmt w:val="decimal"/>
+      <w:lvlText w:val="%4."/>
+      <w:lvlJc w:val="left"/>
+      <w:pPr>
+        <w:ind w:left="2520" w:hanging="360"/>
+      </w:pPr>
+    </w:lvl>
+    <w:lvl w:ilvl="4" w:tplc="0C090019" w:tentative="1">
+      <w:start w:val="1"/>
+      <w:numFmt w:val="lowerLetter"/>
+      <w:lvlText w:val="%5."/>
+      <w:lvlJc w:val="left"/>
+      <w:pPr>
+        <w:ind w:left="3240" w:hanging="360"/>
+      </w:pPr>
+    </w:lvl>
+    <w:lvl w:ilvl="5" w:tplc="0C09001B" w:tentative="1">
+      <w:start w:val="1"/>
+      <w:numFmt w:val="lowerRoman"/>
+      <w:lvlText w:val="%6."/>
+      <w:lvlJc w:val="right"/>
+      <w:pPr>
+        <w:ind w:left="3960" w:hanging="180"/>
+      </w:pPr>
+    </w:lvl>
+    <w:lvl w:ilvl="6" w:tplc="0C09000F" w:tentative="1">
+      <w:start w:val="1"/>
+      <w:numFmt w:val="decimal"/>
+      <w:lvlText w:val="%7."/>
+      <w:lvlJc w:val="left"/>
+      <w:pPr>
+        <w:ind w:left="4680" w:hanging="360"/>
+      </w:pPr>
+    </w:lvl>
+    <w:lvl w:ilvl="7" w:tplc="0C090019" w:tentative="1">
+      <w:start w:val="1"/>
+      <w:numFmt w:val="lowerLetter"/>
+      <w:lvlText w:val="%8."/>
+      <w:lvlJc w:val="left"/>
+      <w:pPr>
+        <w:ind w:left="5400" w:hanging="360"/>
+      </w:pPr>
+    </w:lvl>
+    <w:lvl w:ilvl="8" w:tplc="0C09001B" w:tentative="1">
+      <w:start w:val="1"/>
+      <w:numFmt w:val="lowerRoman"/>
+      <w:lvlText w:val="%9."/>
+      <w:lvlJc w:val="right"/>
+      <w:pPr>
+        <w:ind w:left="6120" w:hanging="180"/>
+      </w:pPr>
+    </w:lvl>
+  </w:abstractNum>
+  <w:abstractNum w:abstractNumId="6">
     <w:nsid w:val="5B6F0533"/>
     <w:multiLevelType w:val="hybridMultilevel"/>
     <w:tmpl w:val="957EB014"/>
@@ -3551,13 +4732,25 @@
     </w:lvl>
   </w:abstractNum>
   <w:num w:numId="1">
-    <w:abstractNumId w:val="1"/>
+    <w:abstractNumId w:val="4"/>
   </w:num>
   <w:num w:numId="2">
     <w:abstractNumId w:val="0"/>
   </w:num>
   <w:num w:numId="3">
+    <w:abstractNumId w:val="6"/>
+  </w:num>
+  <w:num w:numId="4">
     <w:abstractNumId w:val="2"/>
+  </w:num>
+  <w:num w:numId="5">
+    <w:abstractNumId w:val="3"/>
+  </w:num>
+  <w:num w:numId="6">
+    <w:abstractNumId w:val="5"/>
+  </w:num>
+  <w:num w:numId="7">
+    <w:abstractNumId w:val="1"/>
   </w:num>
 </w:numbering>
 </file>
@@ -4553,7 +5746,7 @@
   <a:extraClrSchemeLst/>
   <a:extLst>
     <a:ext uri="{05A4C25C-085E-4340-85A3-A5531E510DB2}">
-      <thm15:themeFamily xmlns="" xmlns:thm15="http://schemas.microsoft.com/office/thememl/2012/main" name="Office Theme" id="{62F939B6-93AF-4DB8-9C6B-D6C7DFDC589F}" vid="{4A3C46E8-61CC-4603-A589-7422A47A8E4A}"/>
+      <thm15:themeFamily xmlns:thm15="http://schemas.microsoft.com/office/thememl/2012/main" xmlns="" name="Office Theme" id="{62F939B6-93AF-4DB8-9C6B-D6C7DFDC589F}" vid="{4A3C46E8-61CC-4603-A589-7422A47A8E4A}"/>
     </a:ext>
   </a:extLst>
 </a:theme>

</xml_diff>